<commit_message>
Made the testing comments more in depth for that excellence
</commit_message>
<xml_diff>
--- a/Testing/testing framework.docx
+++ b/Testing/testing framework.docx
@@ -306,6 +306,7 @@
               <w14:uncheckedState w14:val="2610" w14:font="Yu Gothic UI"/>
             </w14:checkbox>
           </w:sdtPr>
+          <w:sdtEndPr/>
           <w:sdtContent>
             <w:tc>
               <w:tcPr>
@@ -354,6 +355,7 @@
               <w14:uncheckedState w14:val="2610" w14:font="Yu Gothic UI"/>
             </w14:checkbox>
           </w:sdtPr>
+          <w:sdtEndPr/>
           <w:sdtContent>
             <w:tc>
               <w:tcPr>
@@ -504,6 +506,7 @@
               <w14:uncheckedState w14:val="2610" w14:font="Yu Gothic UI"/>
             </w14:checkbox>
           </w:sdtPr>
+          <w:sdtEndPr/>
           <w:sdtContent>
             <w:tc>
               <w:tcPr>
@@ -553,6 +556,7 @@
               <w14:uncheckedState w14:val="2610" w14:font="Yu Gothic UI"/>
             </w14:checkbox>
           </w:sdtPr>
+          <w:sdtEndPr/>
           <w:sdtContent>
             <w:tc>
               <w:tcPr>
@@ -687,8 +691,6 @@
               </w:rPr>
               <w:t xml:space="preserve"> I have noticed that while the page is still loading the alt text shows instead of the image. The problem is that the page source and inspect element don’t show it.</w:t>
             </w:r>
-            <w:bookmarkStart w:id="0" w:name="_GoBack"/>
-            <w:bookmarkEnd w:id="0"/>
           </w:p>
         </w:tc>
       </w:tr>
@@ -736,6 +738,7 @@
               <w14:uncheckedState w14:val="2610" w14:font="Yu Gothic UI"/>
             </w14:checkbox>
           </w:sdtPr>
+          <w:sdtEndPr/>
           <w:sdtContent>
             <w:tc>
               <w:tcPr>
@@ -784,6 +787,7 @@
               <w14:uncheckedState w14:val="2610" w14:font="Yu Gothic UI"/>
             </w14:checkbox>
           </w:sdtPr>
+          <w:sdtEndPr/>
           <w:sdtContent>
             <w:tc>
               <w:tcPr>
@@ -915,6 +919,7 @@
               <w14:uncheckedState w14:val="2610" w14:font="Yu Gothic UI"/>
             </w14:checkbox>
           </w:sdtPr>
+          <w:sdtEndPr/>
           <w:sdtContent>
             <w:tc>
               <w:tcPr>
@@ -964,6 +969,7 @@
               <w14:uncheckedState w14:val="2610" w14:font="Yu Gothic UI"/>
             </w14:checkbox>
           </w:sdtPr>
+          <w:sdtEndPr/>
           <w:sdtContent>
             <w:tc>
               <w:tcPr>
@@ -1088,6 +1094,7 @@
               <w14:uncheckedState w14:val="2610" w14:font="Yu Gothic UI"/>
             </w14:checkbox>
           </w:sdtPr>
+          <w:sdtEndPr/>
           <w:sdtContent>
             <w:tc>
               <w:tcPr>
@@ -1136,6 +1143,7 @@
               <w14:uncheckedState w14:val="2610" w14:font="Yu Gothic UI"/>
             </w14:checkbox>
           </w:sdtPr>
+          <w:sdtEndPr/>
           <w:sdtContent>
             <w:tc>
               <w:tcPr>
@@ -1243,6 +1251,7 @@
               <w14:uncheckedState w14:val="2610" w14:font="Yu Gothic UI"/>
             </w14:checkbox>
           </w:sdtPr>
+          <w:sdtEndPr/>
           <w:sdtContent>
             <w:tc>
               <w:tcPr>
@@ -1293,6 +1302,7 @@
               <w14:uncheckedState w14:val="2610" w14:font="Yu Gothic UI"/>
             </w14:checkbox>
           </w:sdtPr>
+          <w:sdtEndPr/>
           <w:sdtContent>
             <w:tc>
               <w:tcPr>
@@ -1403,6 +1413,7 @@
               <w14:uncheckedState w14:val="2610" w14:font="Yu Gothic UI"/>
             </w14:checkbox>
           </w:sdtPr>
+          <w:sdtEndPr/>
           <w:sdtContent>
             <w:tc>
               <w:tcPr>
@@ -1453,6 +1464,7 @@
               <w14:uncheckedState w14:val="2610" w14:font="Yu Gothic UI"/>
             </w14:checkbox>
           </w:sdtPr>
+          <w:sdtEndPr/>
           <w:sdtContent>
             <w:tc>
               <w:tcPr>
@@ -1563,6 +1575,7 @@
               <w14:uncheckedState w14:val="2610" w14:font="Yu Gothic UI"/>
             </w14:checkbox>
           </w:sdtPr>
+          <w:sdtEndPr/>
           <w:sdtContent>
             <w:tc>
               <w:tcPr>
@@ -1613,6 +1626,7 @@
               <w14:uncheckedState w14:val="2610" w14:font="Yu Gothic UI"/>
             </w14:checkbox>
           </w:sdtPr>
+          <w:sdtEndPr/>
           <w:sdtContent>
             <w:tc>
               <w:tcPr>
@@ -1915,6 +1929,7 @@
               <w14:uncheckedState w14:val="2610" w14:font="Yu Gothic UI"/>
             </w14:checkbox>
           </w:sdtPr>
+          <w:sdtEndPr/>
           <w:sdtContent>
             <w:tc>
               <w:tcPr>
@@ -1963,6 +1978,7 @@
               <w14:uncheckedState w14:val="2610" w14:font="Yu Gothic UI"/>
             </w14:checkbox>
           </w:sdtPr>
+          <w:sdtEndPr/>
           <w:sdtContent>
             <w:tc>
               <w:tcPr>
@@ -2020,7 +2036,15 @@
                 <w:color w:val="000000"/>
                 <w:lang w:val="en-GB"/>
               </w:rPr>
-              <w:t>All the text and images are there.</w:t>
+              <w:t>All the text and images are there</w:t>
+            </w:r>
+            <w:r>
+              <w:rPr>
+                <w:rFonts w:ascii="Arial" w:eastAsia="Calibri" w:hAnsi="Arial" w:cs="Arial"/>
+                <w:color w:val="000000"/>
+                <w:lang w:val="en-GB"/>
+              </w:rPr>
+              <w:t xml:space="preserve"> unless you use inspect element and delete them in which case they are not there.</w:t>
             </w:r>
           </w:p>
         </w:tc>
@@ -2070,6 +2094,7 @@
               <w14:uncheckedState w14:val="2610" w14:font="Yu Gothic UI"/>
             </w14:checkbox>
           </w:sdtPr>
+          <w:sdtEndPr/>
           <w:sdtContent>
             <w:tc>
               <w:tcPr>
@@ -2119,6 +2144,7 @@
               <w14:uncheckedState w14:val="2610" w14:font="Yu Gothic UI"/>
             </w14:checkbox>
           </w:sdtPr>
+          <w:sdtEndPr/>
           <w:sdtContent>
             <w:tc>
               <w:tcPr>
@@ -2186,7 +2212,49 @@
                 <w:color w:val="000000"/>
                 <w:lang w:val="en-GB"/>
               </w:rPr>
-              <w:t xml:space="preserve"> the content functions properly and information is correct.</w:t>
+              <w:t xml:space="preserve"> the content functions properly and information is correct</w:t>
+            </w:r>
+            <w:r>
+              <w:rPr>
+                <w:rFonts w:ascii="Arial" w:eastAsia="Calibri" w:hAnsi="Arial" w:cs="Arial"/>
+                <w:color w:val="000000"/>
+                <w:lang w:val="en-GB"/>
+              </w:rPr>
+              <w:t xml:space="preserve">. </w:t>
+            </w:r>
+            <w:r>
+              <w:rPr>
+                <w:rFonts w:ascii="Arial" w:eastAsia="Calibri" w:hAnsi="Arial" w:cs="Arial"/>
+                <w:color w:val="000000"/>
+                <w:lang w:val="en-GB"/>
+              </w:rPr>
+              <w:t>Functions have been tested incrementally to make sure that everything</w:t>
+            </w:r>
+            <w:r>
+              <w:rPr>
+                <w:rFonts w:ascii="Arial" w:eastAsia="Calibri" w:hAnsi="Arial" w:cs="Arial"/>
+                <w:color w:val="000000"/>
+                <w:lang w:val="en-GB"/>
+              </w:rPr>
+              <w:t xml:space="preserve"> (mostly)</w:t>
+            </w:r>
+            <w:bookmarkStart w:id="0" w:name="_GoBack"/>
+            <w:bookmarkEnd w:id="0"/>
+            <w:r>
+              <w:rPr>
+                <w:rFonts w:ascii="Arial" w:eastAsia="Calibri" w:hAnsi="Arial" w:cs="Arial"/>
+                <w:color w:val="000000"/>
+                <w:lang w:val="en-GB"/>
+              </w:rPr>
+              <w:t xml:space="preserve"> works before I did this final testing</w:t>
+            </w:r>
+            <w:r>
+              <w:rPr>
+                <w:rFonts w:ascii="Arial" w:eastAsia="Calibri" w:hAnsi="Arial" w:cs="Arial"/>
+                <w:color w:val="000000"/>
+                <w:lang w:val="en-GB"/>
+              </w:rPr>
+              <w:t>.</w:t>
             </w:r>
           </w:p>
         </w:tc>
@@ -2235,6 +2303,7 @@
               <w14:uncheckedState w14:val="2610" w14:font="Yu Gothic UI"/>
             </w14:checkbox>
           </w:sdtPr>
+          <w:sdtEndPr/>
           <w:sdtContent>
             <w:tc>
               <w:tcPr>
@@ -2283,6 +2352,7 @@
               <w14:uncheckedState w14:val="2610" w14:font="Yu Gothic UI"/>
             </w14:checkbox>
           </w:sdtPr>
+          <w:sdtEndPr/>
           <w:sdtContent>
             <w:tc>
               <w:tcPr>
@@ -2549,6 +2619,7 @@
               <w14:uncheckedState w14:val="2610" w14:font="Yu Gothic UI"/>
             </w14:checkbox>
           </w:sdtPr>
+          <w:sdtEndPr/>
           <w:sdtContent>
             <w:tc>
               <w:tcPr>
@@ -2597,6 +2668,7 @@
               <w14:uncheckedState w14:val="2610" w14:font="Yu Gothic UI"/>
             </w14:checkbox>
           </w:sdtPr>
+          <w:sdtEndPr/>
           <w:sdtContent>
             <w:tc>
               <w:tcPr>
@@ -2720,6 +2792,7 @@
               <w14:uncheckedState w14:val="2610" w14:font="Yu Gothic UI"/>
             </w14:checkbox>
           </w:sdtPr>
+          <w:sdtEndPr/>
           <w:sdtContent>
             <w:tc>
               <w:tcPr>
@@ -2769,6 +2842,7 @@
               <w14:uncheckedState w14:val="2610" w14:font="Yu Gothic UI"/>
             </w14:checkbox>
           </w:sdtPr>
+          <w:sdtEndPr/>
           <w:sdtContent>
             <w:tc>
               <w:tcPr>
@@ -2901,6 +2975,7 @@
               <w14:uncheckedState w14:val="2610" w14:font="Yu Gothic UI"/>
             </w14:checkbox>
           </w:sdtPr>
+          <w:sdtEndPr/>
           <w:sdtContent>
             <w:tc>
               <w:tcPr>
@@ -2949,6 +3024,7 @@
               <w14:uncheckedState w14:val="2610" w14:font="Yu Gothic UI"/>
             </w14:checkbox>
           </w:sdtPr>
+          <w:sdtEndPr/>
           <w:sdtContent>
             <w:tc>
               <w:tcPr>
@@ -3088,6 +3164,7 @@
               <w14:uncheckedState w14:val="2610" w14:font="Yu Gothic UI"/>
             </w14:checkbox>
           </w:sdtPr>
+          <w:sdtEndPr/>
           <w:sdtContent>
             <w:tc>
               <w:tcPr>
@@ -3137,6 +3214,7 @@
               <w14:uncheckedState w14:val="2610" w14:font="Yu Gothic UI"/>
             </w14:checkbox>
           </w:sdtPr>
+          <w:sdtEndPr/>
           <w:sdtContent>
             <w:tc>
               <w:tcPr>
@@ -3228,15 +3306,25 @@
                 <w:color w:val="000000"/>
                 <w:lang w:val="en-GB"/>
               </w:rPr>
-              <w:t>to cart.php</w:t>
-            </w:r>
-            <w:r>
-              <w:rPr>
-                <w:rFonts w:ascii="Arial" w:eastAsia="Calibri" w:hAnsi="Arial" w:cs="Arial"/>
-                <w:color w:val="000000"/>
-                <w:lang w:val="en-GB"/>
-              </w:rPr>
-              <w:t>.</w:t>
+              <w:t xml:space="preserve">to </w:t>
+            </w:r>
+            <w:proofErr w:type="spellStart"/>
+            <w:r>
+              <w:rPr>
+                <w:rFonts w:ascii="Arial" w:eastAsia="Calibri" w:hAnsi="Arial" w:cs="Arial"/>
+                <w:color w:val="000000"/>
+                <w:lang w:val="en-GB"/>
+              </w:rPr>
+              <w:t>cart.php</w:t>
+            </w:r>
+            <w:proofErr w:type="spellEnd"/>
+            <w:r>
+              <w:rPr>
+                <w:rFonts w:ascii="Arial" w:eastAsia="Calibri" w:hAnsi="Arial" w:cs="Arial"/>
+                <w:color w:val="000000"/>
+                <w:lang w:val="en-GB"/>
+              </w:rPr>
+              <w:t xml:space="preserve"> to fix the issue</w:t>
             </w:r>
           </w:p>
         </w:tc>
@@ -3285,6 +3373,7 @@
               <w14:uncheckedState w14:val="2610" w14:font="Yu Gothic UI"/>
             </w14:checkbox>
           </w:sdtPr>
+          <w:sdtEndPr/>
           <w:sdtContent>
             <w:tc>
               <w:tcPr>
@@ -3333,6 +3422,7 @@
               <w14:uncheckedState w14:val="2610" w14:font="Yu Gothic UI"/>
             </w14:checkbox>
           </w:sdtPr>
+          <w:sdtEndPr/>
           <w:sdtContent>
             <w:tc>
               <w:tcPr>
@@ -3456,6 +3546,7 @@
               <w14:uncheckedState w14:val="2610" w14:font="Yu Gothic UI"/>
             </w14:checkbox>
           </w:sdtPr>
+          <w:sdtEndPr/>
           <w:sdtContent>
             <w:tc>
               <w:tcPr>
@@ -3506,6 +3597,7 @@
               <w14:uncheckedState w14:val="2610" w14:font="Yu Gothic UI"/>
             </w14:checkbox>
           </w:sdtPr>
+          <w:sdtEndPr/>
           <w:sdtContent>
             <w:tc>
               <w:tcPr>
@@ -3582,7 +3674,48 @@
                 <w:color w:val="000000"/>
                 <w:lang w:val="en-GB"/>
               </w:rPr>
-              <w:t>one navigation bar is shown, if the user isn’t then another is shown.</w:t>
+              <w:t>one navigation bar is shown</w:t>
+            </w:r>
+            <w:r>
+              <w:rPr>
+                <w:rFonts w:ascii="Arial" w:eastAsia="Calibri" w:hAnsi="Arial" w:cs="Arial"/>
+                <w:color w:val="000000"/>
+                <w:lang w:val="en-GB"/>
+              </w:rPr>
+              <w:t xml:space="preserve"> with the cart, update and log out buttons</w:t>
+            </w:r>
+            <w:r>
+              <w:rPr>
+                <w:rFonts w:ascii="Arial" w:eastAsia="Calibri" w:hAnsi="Arial" w:cs="Arial"/>
+                <w:color w:val="000000"/>
+                <w:lang w:val="en-GB"/>
+              </w:rPr>
+              <w:t>, if the user isn’t then another is shown</w:t>
+            </w:r>
+            <w:r>
+              <w:rPr>
+                <w:rFonts w:ascii="Arial" w:eastAsia="Calibri" w:hAnsi="Arial" w:cs="Arial"/>
+                <w:color w:val="000000"/>
+                <w:lang w:val="en-GB"/>
+              </w:rPr>
+              <w:t xml:space="preserve"> with the </w:t>
+            </w:r>
+            <w:r>
+              <w:rPr>
+                <w:rFonts w:ascii="Arial" w:eastAsia="Calibri" w:hAnsi="Arial" w:cs="Arial"/>
+                <w:color w:val="000000"/>
+                <w:lang w:val="en-GB"/>
+              </w:rPr>
+              <w:lastRenderedPageBreak/>
+              <w:t>sign up and log in buttons instead of the ones listed previously</w:t>
+            </w:r>
+            <w:r>
+              <w:rPr>
+                <w:rFonts w:ascii="Arial" w:eastAsia="Calibri" w:hAnsi="Arial" w:cs="Arial"/>
+                <w:color w:val="000000"/>
+                <w:lang w:val="en-GB"/>
+              </w:rPr>
+              <w:t>.</w:t>
             </w:r>
           </w:p>
         </w:tc>
@@ -3613,6 +3746,7 @@
                 <w:color w:val="000000"/>
                 <w:lang w:val="en-GB"/>
               </w:rPr>
+              <w:lastRenderedPageBreak/>
               <w:t>The user can log in, log out, sign up and update their profile</w:t>
             </w:r>
             <w:r>
@@ -3640,6 +3774,7 @@
               <w14:uncheckedState w14:val="2610" w14:font="Yu Gothic UI"/>
             </w14:checkbox>
           </w:sdtPr>
+          <w:sdtEndPr/>
           <w:sdtContent>
             <w:tc>
               <w:tcPr>
@@ -3690,6 +3825,7 @@
               <w14:uncheckedState w14:val="2610" w14:font="Yu Gothic UI"/>
             </w14:checkbox>
           </w:sdtPr>
+          <w:sdtEndPr/>
           <w:sdtContent>
             <w:tc>
               <w:tcPr>
@@ -3797,7 +3933,6 @@
                 <w:color w:val="000000"/>
                 <w:lang w:val="en-GB"/>
               </w:rPr>
-              <w:lastRenderedPageBreak/>
               <w:t>The user can view, add and delete items from their cart only when logged in</w:t>
             </w:r>
           </w:p>
@@ -3817,6 +3952,7 @@
               <w14:uncheckedState w14:val="2610" w14:font="Yu Gothic UI"/>
             </w14:checkbox>
           </w:sdtPr>
+          <w:sdtEndPr/>
           <w:sdtContent>
             <w:tc>
               <w:tcPr>
@@ -3867,6 +4003,7 @@
               <w14:uncheckedState w14:val="2610" w14:font="Yu Gothic UI"/>
             </w14:checkbox>
           </w:sdtPr>
+          <w:sdtEndPr/>
           <w:sdtContent>
             <w:tc>
               <w:tcPr>
@@ -4001,6 +4138,7 @@
               <w14:uncheckedState w14:val="2610" w14:font="Yu Gothic UI"/>
             </w14:checkbox>
           </w:sdtPr>
+          <w:sdtEndPr/>
           <w:sdtContent>
             <w:tc>
               <w:tcPr>
@@ -4051,6 +4189,7 @@
               <w14:uncheckedState w14:val="2610" w14:font="Yu Gothic UI"/>
             </w14:checkbox>
           </w:sdtPr>
+          <w:sdtEndPr/>
           <w:sdtContent>
             <w:tc>
               <w:tcPr>
@@ -4169,6 +4308,7 @@
               <w14:uncheckedState w14:val="2610" w14:font="Yu Gothic UI"/>
             </w14:checkbox>
           </w:sdtPr>
+          <w:sdtEndPr/>
           <w:sdtContent>
             <w:tc>
               <w:tcPr>
@@ -4219,6 +4359,7 @@
               <w14:uncheckedState w14:val="2610" w14:font="Yu Gothic UI"/>
             </w14:checkbox>
           </w:sdtPr>
+          <w:sdtEndPr/>
           <w:sdtContent>
             <w:tc>
               <w:tcPr>
@@ -4268,9 +4409,7 @@
               <w:spacing w:before="60" w:after="60"/>
               <w:jc w:val="both"/>
               <w:rPr>
-                <w:rFonts w:ascii="Arial" w:eastAsia="Calibri" w:hAnsi="Arial" w:cs="Arial"/>
-                <w:color w:val="000000"/>
-                <w:lang w:val="en-GB"/>
+                <w:noProof/>
               </w:rPr>
             </w:pPr>
             <w:r>
@@ -4328,6 +4467,25 @@
               </w:drawing>
             </w:r>
           </w:p>
+          <w:p>
+            <w:pPr>
+              <w:spacing w:before="60" w:after="60"/>
+              <w:jc w:val="both"/>
+              <w:rPr>
+                <w:rFonts w:ascii="Arial" w:eastAsia="Calibri" w:hAnsi="Arial" w:cs="Arial"/>
+                <w:color w:val="000000"/>
+                <w:lang w:val="en-GB"/>
+              </w:rPr>
+            </w:pPr>
+            <w:r>
+              <w:rPr>
+                <w:rFonts w:ascii="Arial" w:eastAsia="Calibri" w:hAnsi="Arial" w:cs="Arial"/>
+                <w:color w:val="000000"/>
+                <w:lang w:val="en-GB"/>
+              </w:rPr>
+              <w:t>That is what happens when they enter two different passwords each time.</w:t>
+            </w:r>
+          </w:p>
         </w:tc>
       </w:tr>
       <w:tr>
@@ -4375,6 +4533,7 @@
               <w14:uncheckedState w14:val="2610" w14:font="Yu Gothic UI"/>
             </w14:checkbox>
           </w:sdtPr>
+          <w:sdtEndPr/>
           <w:sdtContent>
             <w:tc>
               <w:tcPr>
@@ -4425,6 +4584,7 @@
               <w14:uncheckedState w14:val="2610" w14:font="Yu Gothic UI"/>
             </w14:checkbox>
           </w:sdtPr>
+          <w:sdtEndPr/>
           <w:sdtContent>
             <w:tc>
               <w:tcPr>
@@ -4559,6 +4719,7 @@
               <w14:uncheckedState w14:val="2610" w14:font="Yu Gothic UI"/>
             </w14:checkbox>
           </w:sdtPr>
+          <w:sdtEndPr/>
           <w:sdtContent>
             <w:tc>
               <w:tcPr>
@@ -4609,6 +4770,7 @@
               <w14:uncheckedState w14:val="2610" w14:font="Yu Gothic UI"/>
             </w14:checkbox>
           </w:sdtPr>
+          <w:sdtEndPr/>
           <w:sdtContent>
             <w:tc>
               <w:tcPr>
@@ -4759,6 +4921,7 @@
               <w14:uncheckedState w14:val="2610" w14:font="Yu Gothic UI"/>
             </w14:checkbox>
           </w:sdtPr>
+          <w:sdtEndPr/>
           <w:sdtContent>
             <w:tc>
               <w:tcPr>
@@ -4809,6 +4972,7 @@
               <w14:uncheckedState w14:val="2610" w14:font="Yu Gothic UI"/>
             </w14:checkbox>
           </w:sdtPr>
+          <w:sdtEndPr/>
           <w:sdtContent>
             <w:tc>
               <w:tcPr>
@@ -4901,7 +5065,15 @@
                 <w:color w:val="000000"/>
                 <w:lang w:val="en-GB"/>
               </w:rPr>
-              <w:t xml:space="preserve"> it redirect the user to the index page if they’re logged in.</w:t>
+              <w:t xml:space="preserve"> it redirect the user to the index page if they’re logged in</w:t>
+            </w:r>
+            <w:r>
+              <w:rPr>
+                <w:rFonts w:ascii="Arial" w:eastAsia="Calibri" w:hAnsi="Arial" w:cs="Arial"/>
+                <w:color w:val="000000"/>
+                <w:lang w:val="en-GB"/>
+              </w:rPr>
+              <w:t xml:space="preserve"> using PHP at the top of the necessary pages.</w:t>
             </w:r>
           </w:p>
         </w:tc>
@@ -5091,6 +5263,7 @@
                 <w:color w:val="000000"/>
                 <w:lang w:val="en-GB"/>
               </w:rPr>
+              <w:lastRenderedPageBreak/>
               <w:t>All files have appropriate names and relevant titles</w:t>
             </w:r>
           </w:p>
@@ -5110,6 +5283,7 @@
               <w14:uncheckedState w14:val="2610" w14:font="Yu Gothic UI"/>
             </w14:checkbox>
           </w:sdtPr>
+          <w:sdtEndPr/>
           <w:sdtContent>
             <w:tc>
               <w:tcPr>
@@ -5158,6 +5332,7 @@
               <w14:uncheckedState w14:val="2610" w14:font="Yu Gothic UI"/>
             </w14:checkbox>
           </w:sdtPr>
+          <w:sdtEndPr/>
           <w:sdtContent>
             <w:tc>
               <w:tcPr>
@@ -5241,7 +5416,23 @@
                 <w:color w:val="000000"/>
                 <w:lang w:val="en-GB"/>
               </w:rPr>
-              <w:t>the file’s contents are obvious just from the names.</w:t>
+              <w:t>the file’s contents are obvious just from th</w:t>
+            </w:r>
+            <w:r>
+              <w:rPr>
+                <w:rFonts w:ascii="Arial" w:eastAsia="Calibri" w:hAnsi="Arial" w:cs="Arial"/>
+                <w:color w:val="000000"/>
+                <w:lang w:val="en-GB"/>
+              </w:rPr>
+              <w:t>eir</w:t>
+            </w:r>
+            <w:r>
+              <w:rPr>
+                <w:rFonts w:ascii="Arial" w:eastAsia="Calibri" w:hAnsi="Arial" w:cs="Arial"/>
+                <w:color w:val="000000"/>
+                <w:lang w:val="en-GB"/>
+              </w:rPr>
+              <w:t xml:space="preserve"> names.</w:t>
             </w:r>
           </w:p>
         </w:tc>
@@ -5291,6 +5482,7 @@
               <w14:uncheckedState w14:val="2610" w14:font="Yu Gothic UI"/>
             </w14:checkbox>
           </w:sdtPr>
+          <w:sdtEndPr/>
           <w:sdtContent>
             <w:tc>
               <w:tcPr>
@@ -5340,6 +5532,7 @@
               <w14:uncheckedState w14:val="2610" w14:font="Yu Gothic UI"/>
             </w14:checkbox>
           </w:sdtPr>
+          <w:sdtEndPr/>
           <w:sdtContent>
             <w:tc>
               <w:tcPr>
@@ -5433,6 +5626,14 @@
               </w:rPr>
               <w:t xml:space="preserve"> folder</w:t>
             </w:r>
+            <w:r>
+              <w:rPr>
+                <w:rFonts w:ascii="Arial" w:eastAsia="Calibri" w:hAnsi="Arial" w:cs="Arial"/>
+                <w:color w:val="000000"/>
+                <w:lang w:val="en-GB"/>
+              </w:rPr>
+              <w:t>.</w:t>
+            </w:r>
           </w:p>
         </w:tc>
       </w:tr>
@@ -5480,6 +5681,7 @@
               <w14:uncheckedState w14:val="2610" w14:font="Yu Gothic UI"/>
             </w14:checkbox>
           </w:sdtPr>
+          <w:sdtEndPr/>
           <w:sdtContent>
             <w:tc>
               <w:tcPr>
@@ -5528,6 +5730,7 @@
               <w14:uncheckedState w14:val="2610" w14:font="Yu Gothic UI"/>
             </w14:checkbox>
           </w:sdtPr>
+          <w:sdtEndPr/>
           <w:sdtContent>
             <w:tc>
               <w:tcPr>
@@ -5587,6 +5790,14 @@
               </w:rPr>
               <w:t>Yep</w:t>
             </w:r>
+            <w:r>
+              <w:rPr>
+                <w:rFonts w:ascii="Arial" w:eastAsia="Calibri" w:hAnsi="Arial" w:cs="Arial"/>
+                <w:color w:val="000000"/>
+                <w:lang w:val="en-GB"/>
+              </w:rPr>
+              <w:t>, not much else to say.</w:t>
+            </w:r>
           </w:p>
           <w:p>
             <w:pPr>
@@ -5602,7 +5813,6 @@
               <w:rPr>
                 <w:noProof/>
               </w:rPr>
-              <w:lastRenderedPageBreak/>
               <w:drawing>
                 <wp:inline distT="0" distB="0" distL="0" distR="0" wp14:anchorId="652AF56C" wp14:editId="37CAD81A">
                   <wp:extent cx="2049738" cy="1174750"/>
@@ -5668,7 +5878,6 @@
                 <w:color w:val="000000"/>
                 <w:lang w:val="en-GB"/>
               </w:rPr>
-              <w:lastRenderedPageBreak/>
               <w:t>Code is professionally formatted and validated</w:t>
             </w:r>
           </w:p>
@@ -5720,6 +5929,7 @@
               <w14:uncheckedState w14:val="2610" w14:font="Yu Gothic UI"/>
             </w14:checkbox>
           </w:sdtPr>
+          <w:sdtEndPr/>
           <w:sdtContent>
             <w:tc>
               <w:tcPr>
@@ -5769,6 +5979,7 @@
               <w14:uncheckedState w14:val="2610" w14:font="Yu Gothic UI"/>
             </w14:checkbox>
           </w:sdtPr>
+          <w:sdtEndPr/>
           <w:sdtContent>
             <w:tc>
               <w:tcPr>
@@ -5977,6 +6188,7 @@
               <w14:uncheckedState w14:val="2610" w14:font="Yu Gothic UI"/>
             </w14:checkbox>
           </w:sdtPr>
+          <w:sdtEndPr/>
           <w:sdtContent>
             <w:tc>
               <w:tcPr>
@@ -6025,6 +6237,7 @@
               <w14:uncheckedState w14:val="2610" w14:font="Yu Gothic UI"/>
             </w14:checkbox>
           </w:sdtPr>
+          <w:sdtEndPr/>
           <w:sdtContent>
             <w:tc>
               <w:tcPr>
@@ -6166,6 +6379,7 @@
               <w14:uncheckedState w14:val="2610" w14:font="Yu Gothic UI"/>
             </w14:checkbox>
           </w:sdtPr>
+          <w:sdtEndPr/>
           <w:sdtContent>
             <w:tc>
               <w:tcPr>
@@ -6215,6 +6429,7 @@
               <w14:uncheckedState w14:val="2610" w14:font="Yu Gothic UI"/>
             </w14:checkbox>
           </w:sdtPr>
+          <w:sdtEndPr/>
           <w:sdtContent>
             <w:tc>
               <w:tcPr>
@@ -6350,6 +6565,7 @@
               <w14:uncheckedState w14:val="2610" w14:font="Yu Gothic UI"/>
             </w14:checkbox>
           </w:sdtPr>
+          <w:sdtEndPr/>
           <w:sdtContent>
             <w:tc>
               <w:tcPr>
@@ -6398,6 +6614,7 @@
               <w14:uncheckedState w14:val="2610" w14:font="Yu Gothic UI"/>
             </w14:checkbox>
           </w:sdtPr>
+          <w:sdtEndPr/>
           <w:sdtContent>
             <w:tc>
               <w:tcPr>
@@ -6449,16 +6666,60 @@
                 <w:lang w:val="en-GB"/>
               </w:rPr>
             </w:pPr>
-            <w:proofErr w:type="spellStart"/>
-            <w:r>
-              <w:rPr>
-                <w:rFonts w:ascii="Arial" w:eastAsia="Calibri" w:hAnsi="Arial" w:cs="Arial"/>
-                <w:color w:val="000000"/>
-                <w:lang w:val="en-GB"/>
-              </w:rPr>
-              <w:t>Yehaw</w:t>
-            </w:r>
-            <w:proofErr w:type="spellEnd"/>
+            <w:r>
+              <w:rPr>
+                <w:rFonts w:ascii="Arial" w:eastAsia="Calibri" w:hAnsi="Arial" w:cs="Arial"/>
+                <w:color w:val="000000"/>
+                <w:lang w:val="en-GB"/>
+              </w:rPr>
+              <w:t>I have made sure that they have been obeyed by:</w:t>
+            </w:r>
+          </w:p>
+          <w:p>
+            <w:pPr>
+              <w:spacing w:before="60" w:after="60"/>
+              <w:jc w:val="both"/>
+              <w:rPr>
+                <w:rFonts w:ascii="Arial" w:eastAsia="Calibri" w:hAnsi="Arial" w:cs="Arial"/>
+                <w:color w:val="000000"/>
+                <w:lang w:val="en-GB"/>
+              </w:rPr>
+            </w:pPr>
+            <w:r>
+              <w:rPr>
+                <w:rFonts w:ascii="Arial" w:eastAsia="Calibri" w:hAnsi="Arial" w:cs="Arial"/>
+                <w:color w:val="000000"/>
+                <w:lang w:val="en-GB"/>
+              </w:rPr>
+              <w:t>a) not making my site public</w:t>
+            </w:r>
+            <w:r>
+              <w:rPr>
+                <w:rFonts w:ascii="Arial" w:eastAsia="Calibri" w:hAnsi="Arial" w:cs="Arial"/>
+                <w:color w:val="000000"/>
+                <w:lang w:val="en-GB"/>
+              </w:rPr>
+              <w:t>.</w:t>
+            </w:r>
+          </w:p>
+          <w:p>
+            <w:pPr>
+              <w:spacing w:before="60" w:after="60"/>
+              <w:jc w:val="both"/>
+              <w:rPr>
+                <w:rFonts w:ascii="Arial" w:eastAsia="Calibri" w:hAnsi="Arial" w:cs="Arial"/>
+                <w:color w:val="000000"/>
+                <w:lang w:val="en-GB"/>
+              </w:rPr>
+            </w:pPr>
+            <w:r>
+              <w:rPr>
+                <w:rFonts w:ascii="Arial" w:eastAsia="Calibri" w:hAnsi="Arial" w:cs="Arial"/>
+                <w:color w:val="000000"/>
+                <w:lang w:val="en-GB"/>
+              </w:rPr>
+              <w:t>b) referencing the original owner’s material.</w:t>
+            </w:r>
           </w:p>
         </w:tc>
       </w:tr>
@@ -6507,6 +6768,7 @@
               <w14:uncheckedState w14:val="2610" w14:font="Yu Gothic UI"/>
             </w14:checkbox>
           </w:sdtPr>
+          <w:sdtEndPr/>
           <w:sdtContent>
             <w:tc>
               <w:tcPr>
@@ -6556,6 +6818,7 @@
               <w14:uncheckedState w14:val="2610" w14:font="Yu Gothic UI"/>
             </w14:checkbox>
           </w:sdtPr>
+          <w:sdtEndPr/>
           <w:sdtContent>
             <w:tc>
               <w:tcPr>
@@ -6664,6 +6927,7 @@
               <w14:uncheckedState w14:val="2610" w14:font="Yu Gothic UI"/>
             </w14:checkbox>
           </w:sdtPr>
+          <w:sdtEndPr/>
           <w:sdtContent>
             <w:tc>
               <w:tcPr>
@@ -6712,6 +6976,7 @@
               <w14:uncheckedState w14:val="2610" w14:font="Yu Gothic UI"/>
             </w14:checkbox>
           </w:sdtPr>
+          <w:sdtEndPr/>
           <w:sdtContent>
             <w:tc>
               <w:tcPr>
@@ -6819,18 +7084,25 @@
                 <w:color w:val="000000"/>
                 <w:lang w:val="en-GB"/>
               </w:rPr>
-              <w:t xml:space="preserve"> or something like that. The website is compatible with </w:t>
-            </w:r>
-            <w:proofErr w:type="gramStart"/>
-            <w:r>
-              <w:rPr>
-                <w:rFonts w:ascii="Arial" w:eastAsia="Calibri" w:hAnsi="Arial" w:cs="Arial"/>
-                <w:color w:val="000000"/>
-                <w:lang w:val="en-GB"/>
-              </w:rPr>
-              <w:t>all of</w:t>
-            </w:r>
-            <w:proofErr w:type="gramEnd"/>
+              <w:t xml:space="preserve"> or </w:t>
+            </w:r>
+            <w:r>
+              <w:rPr>
+                <w:rFonts w:ascii="Arial" w:eastAsia="Calibri" w:hAnsi="Arial" w:cs="Arial"/>
+                <w:color w:val="000000"/>
+                <w:lang w:val="en-GB"/>
+              </w:rPr>
+              <w:lastRenderedPageBreak/>
+              <w:t xml:space="preserve">something like that. The website is compatible with </w:t>
+            </w:r>
+            <w:r>
+              <w:rPr>
+                <w:rFonts w:ascii="Arial" w:eastAsia="Calibri" w:hAnsi="Arial" w:cs="Arial"/>
+                <w:color w:val="000000"/>
+                <w:lang w:val="en-GB"/>
+              </w:rPr>
+              <w:t>all</w:t>
+            </w:r>
             <w:r>
               <w:rPr>
                 <w:rFonts w:ascii="Arial" w:eastAsia="Calibri" w:hAnsi="Arial" w:cs="Arial"/>
@@ -6904,6 +7176,7 @@
               <w14:uncheckedState w14:val="2610" w14:font="Yu Gothic UI"/>
             </w14:checkbox>
           </w:sdtPr>
+          <w:sdtEndPr/>
           <w:sdtContent>
             <w:tc>
               <w:tcPr>
@@ -6953,6 +7226,7 @@
               <w14:uncheckedState w14:val="2610" w14:font="Yu Gothic UI"/>
             </w14:checkbox>
           </w:sdtPr>
+          <w:sdtEndPr/>
           <w:sdtContent>
             <w:tc>
               <w:tcPr>
@@ -7088,6 +7362,7 @@
               <w14:uncheckedState w14:val="2610" w14:font="Yu Gothic UI"/>
             </w14:checkbox>
           </w:sdtPr>
+          <w:sdtEndPr/>
           <w:sdtContent>
             <w:tc>
               <w:tcPr>
@@ -7137,6 +7412,7 @@
               <w14:uncheckedState w14:val="2610" w14:font="Yu Gothic UI"/>
             </w14:checkbox>
           </w:sdtPr>
+          <w:sdtEndPr/>
           <w:sdtContent>
             <w:tc>
               <w:tcPr>
@@ -7246,6 +7522,7 @@
               <w14:uncheckedState w14:val="2610" w14:font="Yu Gothic UI"/>
             </w14:checkbox>
           </w:sdtPr>
+          <w:sdtEndPr/>
           <w:sdtContent>
             <w:tc>
               <w:tcPr>
@@ -7295,6 +7572,7 @@
               <w14:uncheckedState w14:val="2610" w14:font="Yu Gothic UI"/>
             </w14:checkbox>
           </w:sdtPr>
+          <w:sdtEndPr/>
           <w:sdtContent>
             <w:tc>
               <w:tcPr>
@@ -7355,6 +7633,40 @@
                 <w:lang w:val="en-GB"/>
               </w:rPr>
               <w:t>It sure does, the nav bar moves and the items on the shop page also move. Thank goodness for flexbox!</w:t>
+            </w:r>
+            <w:r>
+              <w:rPr>
+                <w:rFonts w:ascii="Arial" w:eastAsia="Calibri" w:hAnsi="Arial" w:cs="Arial"/>
+                <w:color w:val="000000"/>
+                <w:lang w:val="en-GB"/>
+              </w:rPr>
+              <w:t xml:space="preserve"> </w:t>
+            </w:r>
+            <w:proofErr w:type="gramStart"/>
+            <w:r>
+              <w:rPr>
+                <w:rFonts w:ascii="Arial" w:eastAsia="Calibri" w:hAnsi="Arial" w:cs="Arial"/>
+                <w:color w:val="000000"/>
+                <w:lang w:val="en-GB"/>
+              </w:rPr>
+              <w:t>However</w:t>
+            </w:r>
+            <w:proofErr w:type="gramEnd"/>
+            <w:r>
+              <w:rPr>
+                <w:rFonts w:ascii="Arial" w:eastAsia="Calibri" w:hAnsi="Arial" w:cs="Arial"/>
+                <w:color w:val="000000"/>
+                <w:lang w:val="en-GB"/>
+              </w:rPr>
+              <w:t xml:space="preserve"> if the windows shrinks too much the </w:t>
+            </w:r>
+            <w:r>
+              <w:rPr>
+                <w:rFonts w:ascii="Arial" w:eastAsia="Calibri" w:hAnsi="Arial" w:cs="Arial"/>
+                <w:color w:val="000000"/>
+                <w:lang w:val="en-GB"/>
+              </w:rPr>
+              <w:t>nav bar and items will eventually stop resizing.</w:t>
             </w:r>
           </w:p>
         </w:tc>
@@ -7648,6 +7960,7 @@
               <w14:uncheckedState w14:val="2610" w14:font="Yu Gothic UI"/>
             </w14:checkbox>
           </w:sdtPr>
+          <w:sdtEndPr/>
           <w:sdtContent>
             <w:tc>
               <w:tcPr>
@@ -7696,6 +8009,7 @@
               <w14:uncheckedState w14:val="2610" w14:font="Yu Gothic UI"/>
             </w14:checkbox>
           </w:sdtPr>
+          <w:sdtEndPr/>
           <w:sdtContent>
             <w:tc>
               <w:tcPr>
@@ -7926,6 +8240,7 @@
               <w14:uncheckedState w14:val="2610" w14:font="Yu Gothic UI"/>
             </w14:checkbox>
           </w:sdtPr>
+          <w:sdtEndPr/>
           <w:sdtContent>
             <w:tc>
               <w:tcPr>
@@ -7975,6 +8290,7 @@
               <w14:uncheckedState w14:val="2610" w14:font="Yu Gothic UI"/>
             </w14:checkbox>
           </w:sdtPr>
+          <w:sdtEndPr/>
           <w:sdtContent>
             <w:tc>
               <w:tcPr>
@@ -8034,7 +8350,34 @@
                 <w:color w:val="000000"/>
                 <w:lang w:val="en-GB"/>
               </w:rPr>
-              <w:t>It is present but incorrect. Updating it now.</w:t>
+              <w:t>It is present but incorrect</w:t>
+            </w:r>
+            <w:r>
+              <w:rPr>
+                <w:rFonts w:ascii="Arial" w:eastAsia="Calibri" w:hAnsi="Arial" w:cs="Arial"/>
+                <w:color w:val="000000"/>
+                <w:lang w:val="en-GB"/>
+              </w:rPr>
+              <w:t>.</w:t>
+            </w:r>
+          </w:p>
+          <w:p>
+            <w:pPr>
+              <w:spacing w:before="60" w:after="60"/>
+              <w:jc w:val="both"/>
+              <w:rPr>
+                <w:rFonts w:ascii="Arial" w:eastAsia="Calibri" w:hAnsi="Arial" w:cs="Arial"/>
+                <w:color w:val="000000"/>
+                <w:lang w:val="en-GB"/>
+              </w:rPr>
+            </w:pPr>
+            <w:r>
+              <w:rPr>
+                <w:rFonts w:ascii="Arial" w:eastAsia="Calibri" w:hAnsi="Arial" w:cs="Arial"/>
+                <w:color w:val="000000"/>
+                <w:lang w:val="en-GB"/>
+              </w:rPr>
+              <w:t>Deleted the cart table and unnecessary fields in the products table.</w:t>
             </w:r>
           </w:p>
         </w:tc>
@@ -8083,6 +8426,7 @@
               <w14:uncheckedState w14:val="2610" w14:font="Yu Gothic UI"/>
             </w14:checkbox>
           </w:sdtPr>
+          <w:sdtEndPr/>
           <w:sdtContent>
             <w:tc>
               <w:tcPr>
@@ -8131,6 +8475,7 @@
               <w14:uncheckedState w14:val="2610" w14:font="Yu Gothic UI"/>
             </w14:checkbox>
           </w:sdtPr>
+          <w:sdtEndPr/>
           <w:sdtContent>
             <w:tc>
               <w:tcPr>
@@ -8254,6 +8599,7 @@
               <w14:uncheckedState w14:val="2610" w14:font="Yu Gothic UI"/>
             </w14:checkbox>
           </w:sdtPr>
+          <w:sdtEndPr/>
           <w:sdtContent>
             <w:tc>
               <w:tcPr>
@@ -8303,6 +8649,7 @@
               <w14:uncheckedState w14:val="2610" w14:font="Yu Gothic UI"/>
             </w14:checkbox>
           </w:sdtPr>
+          <w:sdtEndPr/>
           <w:sdtContent>
             <w:tc>
               <w:tcPr>
@@ -8594,6 +8941,7 @@
                 <w:color w:val="000000"/>
                 <w:lang w:val="en-GB"/>
               </w:rPr>
+              <w:lastRenderedPageBreak/>
               <w:t>Data in the database can be modified by using a form on the website</w:t>
             </w:r>
           </w:p>
@@ -8613,6 +8961,7 @@
               <w14:uncheckedState w14:val="2610" w14:font="Yu Gothic UI"/>
             </w14:checkbox>
           </w:sdtPr>
+          <w:sdtEndPr/>
           <w:sdtContent>
             <w:tc>
               <w:tcPr>
@@ -8661,6 +9010,7 @@
               <w14:uncheckedState w14:val="2610" w14:font="Yu Gothic UI"/>
             </w14:checkbox>
           </w:sdtPr>
+          <w:sdtEndPr/>
           <w:sdtContent>
             <w:tc>
               <w:tcPr>
@@ -8784,6 +9134,7 @@
               <w14:uncheckedState w14:val="2610" w14:font="Yu Gothic UI"/>
             </w14:checkbox>
           </w:sdtPr>
+          <w:sdtEndPr/>
           <w:sdtContent>
             <w:tc>
               <w:tcPr>
@@ -8833,6 +9184,7 @@
               <w14:uncheckedState w14:val="2610" w14:font="Yu Gothic UI"/>
             </w14:checkbox>
           </w:sdtPr>
+          <w:sdtEndPr/>
           <w:sdtContent>
             <w:tc>
               <w:tcPr>
@@ -9045,6 +9397,7 @@
               <w14:uncheckedState w14:val="2610" w14:font="Yu Gothic UI"/>
             </w14:checkbox>
           </w:sdtPr>
+          <w:sdtEndPr/>
           <w:sdtContent>
             <w:tc>
               <w:tcPr>
@@ -9093,6 +9446,7 @@
               <w14:uncheckedState w14:val="2610" w14:font="Yu Gothic UI"/>
             </w14:checkbox>
           </w:sdtPr>
+          <w:sdtEndPr/>
           <w:sdtContent>
             <w:tc>
               <w:tcPr>
@@ -9150,7 +9504,23 @@
                 <w:color w:val="000000"/>
                 <w:lang w:val="en-GB"/>
               </w:rPr>
-              <w:t>This is true. I can confirm.</w:t>
+              <w:t>This is true</w:t>
+            </w:r>
+            <w:r>
+              <w:rPr>
+                <w:rFonts w:ascii="Arial" w:eastAsia="Calibri" w:hAnsi="Arial" w:cs="Arial"/>
+                <w:color w:val="000000"/>
+                <w:lang w:val="en-GB"/>
+              </w:rPr>
+              <w:t xml:space="preserve"> because all fields are not null and have information in them</w:t>
+            </w:r>
+            <w:r>
+              <w:rPr>
+                <w:rFonts w:ascii="Arial" w:eastAsia="Calibri" w:hAnsi="Arial" w:cs="Arial"/>
+                <w:color w:val="000000"/>
+                <w:lang w:val="en-GB"/>
+              </w:rPr>
+              <w:t>.</w:t>
             </w:r>
           </w:p>
         </w:tc>
@@ -9208,6 +9578,7 @@
               <w14:uncheckedState w14:val="2610" w14:font="Yu Gothic UI"/>
             </w14:checkbox>
           </w:sdtPr>
+          <w:sdtEndPr/>
           <w:sdtContent>
             <w:tc>
               <w:tcPr>
@@ -9257,6 +9628,7 @@
               <w14:uncheckedState w14:val="2610" w14:font="Yu Gothic UI"/>
             </w14:checkbox>
           </w:sdtPr>
+          <w:sdtEndPr/>
           <w:sdtContent>
             <w:tc>
               <w:tcPr>
@@ -9367,15 +9739,15 @@
                 <w:color w:val="000000"/>
                 <w:lang w:val="en-GB"/>
               </w:rPr>
-              <w:t>Yep</w:t>
-            </w:r>
-            <w:r>
-              <w:rPr>
-                <w:rFonts w:ascii="Arial" w:eastAsia="Calibri" w:hAnsi="Arial" w:cs="Arial"/>
-                <w:color w:val="000000"/>
-                <w:lang w:val="en-GB"/>
-              </w:rPr>
-              <w:t>.</w:t>
+              <w:t>Ye</w:t>
+            </w:r>
+            <w:r>
+              <w:rPr>
+                <w:rFonts w:ascii="Arial" w:eastAsia="Calibri" w:hAnsi="Arial" w:cs="Arial"/>
+                <w:color w:val="000000"/>
+                <w:lang w:val="en-GB"/>
+              </w:rPr>
+              <w:t>s, I have tried to enter wrong passwords, wrong usernames and completely irrelevant information.</w:t>
             </w:r>
           </w:p>
         </w:tc>
@@ -9405,7 +9777,6 @@
                 <w:color w:val="000000"/>
                 <w:lang w:val="en-GB"/>
               </w:rPr>
-              <w:lastRenderedPageBreak/>
               <w:t>Products appear on the website</w:t>
             </w:r>
           </w:p>
@@ -9425,6 +9796,7 @@
               <w14:uncheckedState w14:val="2610" w14:font="Yu Gothic UI"/>
             </w14:checkbox>
           </w:sdtPr>
+          <w:sdtEndPr/>
           <w:sdtContent>
             <w:tc>
               <w:tcPr>
@@ -9473,6 +9845,7 @@
               <w14:uncheckedState w14:val="2610" w14:font="Yu Gothic UI"/>
             </w14:checkbox>
           </w:sdtPr>
+          <w:sdtEndPr/>
           <w:sdtContent>
             <w:tc>
               <w:tcPr>
@@ -9647,6 +10020,7 @@
               <w14:uncheckedState w14:val="2610" w14:font="Yu Gothic UI"/>
             </w14:checkbox>
           </w:sdtPr>
+          <w:sdtEndPr/>
           <w:sdtContent>
             <w:tc>
               <w:tcPr>
@@ -9697,6 +10071,7 @@
               <w14:uncheckedState w14:val="2610" w14:font="Yu Gothic UI"/>
             </w14:checkbox>
           </w:sdtPr>
+          <w:sdtEndPr/>
           <w:sdtContent>
             <w:tc>
               <w:tcPr>
@@ -9807,6 +10182,7 @@
               <w14:uncheckedState w14:val="2610" w14:font="Yu Gothic UI"/>
             </w14:checkbox>
           </w:sdtPr>
+          <w:sdtEndPr/>
           <w:sdtContent>
             <w:tc>
               <w:tcPr>
@@ -9857,6 +10233,7 @@
               <w14:uncheckedState w14:val="2610" w14:font="Yu Gothic UI"/>
             </w14:checkbox>
           </w:sdtPr>
+          <w:sdtEndPr/>
           <w:sdtContent>
             <w:tc>
               <w:tcPr>
@@ -9919,23 +10296,21 @@
               </w:rPr>
               <w:t xml:space="preserve">The user </w:t>
             </w:r>
-            <w:proofErr w:type="gramStart"/>
-            <w:r>
-              <w:rPr>
-                <w:rFonts w:ascii="Arial" w:eastAsia="Calibri" w:hAnsi="Arial" w:cs="Arial"/>
-                <w:color w:val="000000"/>
-                <w:lang w:val="en-GB"/>
-              </w:rPr>
-              <w:t>is able to</w:t>
-            </w:r>
-            <w:proofErr w:type="gramEnd"/>
-            <w:r>
-              <w:rPr>
-                <w:rFonts w:ascii="Arial" w:eastAsia="Calibri" w:hAnsi="Arial" w:cs="Arial"/>
-                <w:color w:val="000000"/>
-                <w:lang w:val="en-GB"/>
-              </w:rPr>
-              <w:t xml:space="preserve"> do all of these things</w:t>
+            <w:r>
+              <w:rPr>
+                <w:rFonts w:ascii="Arial" w:eastAsia="Calibri" w:hAnsi="Arial" w:cs="Arial"/>
+                <w:color w:val="000000"/>
+                <w:lang w:val="en-GB"/>
+              </w:rPr>
+              <w:t>can</w:t>
+            </w:r>
+            <w:r>
+              <w:rPr>
+                <w:rFonts w:ascii="Arial" w:eastAsia="Calibri" w:hAnsi="Arial" w:cs="Arial"/>
+                <w:color w:val="000000"/>
+                <w:lang w:val="en-GB"/>
+              </w:rPr>
+              <w:t xml:space="preserve"> do all these things</w:t>
             </w:r>
             <w:r>
               <w:rPr>
@@ -9944,6 +10319,38 @@
                 <w:lang w:val="en-GB"/>
               </w:rPr>
               <w:t>, however, some only while logged in and/or out.</w:t>
+            </w:r>
+            <w:r>
+              <w:rPr>
+                <w:rFonts w:ascii="Arial" w:eastAsia="Calibri" w:hAnsi="Arial" w:cs="Arial"/>
+                <w:color w:val="000000"/>
+                <w:lang w:val="en-GB"/>
+              </w:rPr>
+              <w:t xml:space="preserve"> For example</w:t>
+            </w:r>
+            <w:r>
+              <w:rPr>
+                <w:rFonts w:ascii="Arial" w:eastAsia="Calibri" w:hAnsi="Arial" w:cs="Arial"/>
+                <w:color w:val="000000"/>
+                <w:lang w:val="en-GB"/>
+              </w:rPr>
+              <w:t>,</w:t>
+            </w:r>
+            <w:r>
+              <w:rPr>
+                <w:rFonts w:ascii="Arial" w:eastAsia="Calibri" w:hAnsi="Arial" w:cs="Arial"/>
+                <w:color w:val="000000"/>
+                <w:lang w:val="en-GB"/>
+              </w:rPr>
+              <w:t xml:space="preserve"> they can only log in if they are logged out</w:t>
+            </w:r>
+            <w:r>
+              <w:rPr>
+                <w:rFonts w:ascii="Arial" w:eastAsia="Calibri" w:hAnsi="Arial" w:cs="Arial"/>
+                <w:color w:val="000000"/>
+                <w:lang w:val="en-GB"/>
+              </w:rPr>
+              <w:t>, as intended.</w:t>
             </w:r>
           </w:p>
         </w:tc>
@@ -10152,6 +10559,7 @@
               <w14:uncheckedState w14:val="2610" w14:font="Yu Gothic UI"/>
             </w14:checkbox>
           </w:sdtPr>
+          <w:sdtEndPr/>
           <w:sdtContent>
             <w:tc>
               <w:tcPr>
@@ -10200,6 +10608,7 @@
               <w14:uncheckedState w14:val="2610" w14:font="Yu Gothic UI"/>
             </w14:checkbox>
           </w:sdtPr>
+          <w:sdtEndPr/>
           <w:sdtContent>
             <w:tc>
               <w:tcPr>
@@ -10315,6 +10724,7 @@
               <w14:uncheckedState w14:val="2610" w14:font="Yu Gothic UI"/>
             </w14:checkbox>
           </w:sdtPr>
+          <w:sdtEndPr/>
           <w:sdtContent>
             <w:tc>
               <w:tcPr>
@@ -10364,6 +10774,7 @@
               <w14:uncheckedState w14:val="2610" w14:font="Yu Gothic UI"/>
             </w14:checkbox>
           </w:sdtPr>
+          <w:sdtEndPr/>
           <w:sdtContent>
             <w:tc>
               <w:tcPr>
@@ -11283,7 +11694,7 @@
 </file>
 
 <file path=customXml/itemProps1.xml><?xml version="1.0" encoding="utf-8"?>
-<ds:datastoreItem xmlns:ds="http://schemas.openxmlformats.org/officeDocument/2006/customXml" ds:itemID="{16DBCD56-5959-4812-8E95-47CABF202080}">
+<ds:datastoreItem xmlns:ds="http://schemas.openxmlformats.org/officeDocument/2006/customXml" ds:itemID="{272662BF-E470-4B6B-96BC-FBB8C2BF2A6F}">
   <ds:schemaRefs>
     <ds:schemaRef ds:uri="http://schemas.openxmlformats.org/officeDocument/2006/bibliography"/>
   </ds:schemaRefs>

</xml_diff>

<commit_message>
Did more testing and fixing up which was recorded in the testing
</commit_message>
<xml_diff>
--- a/Testing/testing framework.docx
+++ b/Testing/testing framework.docx
@@ -490,6 +490,27 @@
               </w:rPr>
             </w:pPr>
           </w:p>
+          <w:p>
+            <w:pPr>
+              <w:spacing w:before="60" w:after="60"/>
+              <w:jc w:val="both"/>
+              <w:rPr>
+                <w:rFonts w:ascii="Arial" w:eastAsia="Calibri" w:hAnsi="Arial" w:cs="Arial"/>
+                <w:b/>
+                <w:color w:val="000000"/>
+                <w:lang w:val="en-GB"/>
+              </w:rPr>
+            </w:pPr>
+            <w:r>
+              <w:rPr>
+                <w:rFonts w:ascii="Arial" w:eastAsia="Calibri" w:hAnsi="Arial" w:cs="Arial"/>
+                <w:b/>
+                <w:color w:val="000000"/>
+                <w:lang w:val="en-GB"/>
+              </w:rPr>
+              <w:t>NOW PASSED</w:t>
+            </w:r>
+          </w:p>
         </w:tc>
         <w:sdt>
           <w:sdtPr>
@@ -692,6 +713,89 @@
               <w:t xml:space="preserve"> I have noticed that while the page is still loading the alt text shows instead of the image. The problem is that the page source and inspect element don’t show it.</w:t>
             </w:r>
           </w:p>
+          <w:p>
+            <w:pPr>
+              <w:spacing w:before="60" w:after="60"/>
+              <w:jc w:val="both"/>
+              <w:rPr>
+                <w:rFonts w:ascii="Arial" w:eastAsia="Calibri" w:hAnsi="Arial" w:cs="Arial"/>
+                <w:color w:val="000000"/>
+                <w:lang w:val="en-GB"/>
+              </w:rPr>
+            </w:pPr>
+            <w:r>
+              <w:rPr>
+                <w:rFonts w:ascii="Arial" w:eastAsia="Calibri" w:hAnsi="Arial" w:cs="Arial"/>
+                <w:color w:val="000000"/>
+                <w:lang w:val="en-GB"/>
+              </w:rPr>
+              <w:t>Today (Friday)</w:t>
+            </w:r>
+            <w:r>
+              <w:rPr>
+                <w:rFonts w:ascii="Arial" w:eastAsia="Calibri" w:hAnsi="Arial" w:cs="Arial"/>
+                <w:color w:val="000000"/>
+                <w:lang w:val="en-GB"/>
+              </w:rPr>
+              <w:t xml:space="preserve"> </w:t>
+            </w:r>
+            <w:r>
+              <w:rPr>
+                <w:rFonts w:ascii="Arial" w:eastAsia="Calibri" w:hAnsi="Arial" w:cs="Arial"/>
+                <w:color w:val="000000"/>
+                <w:lang w:val="en-GB"/>
+              </w:rPr>
+              <w:t xml:space="preserve">I </w:t>
+            </w:r>
+            <w:r>
+              <w:rPr>
+                <w:rFonts w:ascii="Arial" w:eastAsia="Calibri" w:hAnsi="Arial" w:cs="Arial"/>
+                <w:color w:val="000000"/>
+                <w:lang w:val="en-GB"/>
+              </w:rPr>
+              <w:t xml:space="preserve">was going through my code again to try and found out why the alt text wasn’t </w:t>
+            </w:r>
+            <w:r>
+              <w:rPr>
+                <w:rFonts w:ascii="Arial" w:eastAsia="Calibri" w:hAnsi="Arial" w:cs="Arial"/>
+                <w:color w:val="000000"/>
+                <w:lang w:val="en-GB"/>
+              </w:rPr>
+              <w:t>working,</w:t>
+            </w:r>
+            <w:r>
+              <w:rPr>
+                <w:rFonts w:ascii="Arial" w:eastAsia="Calibri" w:hAnsi="Arial" w:cs="Arial"/>
+                <w:color w:val="000000"/>
+                <w:lang w:val="en-GB"/>
+              </w:rPr>
+              <w:t xml:space="preserve"> and I found that I only had the alt text for the logo when the user was logged in and not while they weren’t, meaning that the alt text was only available whilst they were logged in.</w:t>
+            </w:r>
+            <w:r>
+              <w:rPr>
+                <w:rFonts w:ascii="Arial" w:eastAsia="Calibri" w:hAnsi="Arial" w:cs="Arial"/>
+                <w:color w:val="000000"/>
+                <w:lang w:val="en-GB"/>
+              </w:rPr>
+              <w:t xml:space="preserve"> I fixed this by adding alt text to the </w:t>
+            </w:r>
+            <w:r>
+              <w:rPr>
+                <w:rFonts w:ascii="Arial" w:eastAsia="Calibri" w:hAnsi="Arial" w:cs="Arial"/>
+                <w:color w:val="000000"/>
+                <w:lang w:val="en-GB"/>
+              </w:rPr>
+              <w:t>logged-out</w:t>
+            </w:r>
+            <w:r>
+              <w:rPr>
+                <w:rFonts w:ascii="Arial" w:eastAsia="Calibri" w:hAnsi="Arial" w:cs="Arial"/>
+                <w:color w:val="000000"/>
+                <w:lang w:val="en-GB"/>
+              </w:rPr>
+              <w:t xml:space="preserve"> image.</w:t>
+            </w:r>
+          </w:p>
         </w:tc>
       </w:tr>
       <w:tr>
@@ -1525,7 +1629,16 @@
                 <w:color w:val="000000"/>
                 <w:lang w:val="en-GB"/>
               </w:rPr>
-              <w:t>The site is an e-commerce site that sells water. All content is directly related to either selling water or user information.</w:t>
+              <w:t xml:space="preserve">The site is an e-commerce site that sells water. All content is directly </w:t>
+            </w:r>
+            <w:r>
+              <w:rPr>
+                <w:rFonts w:ascii="Arial" w:eastAsia="Calibri" w:hAnsi="Arial" w:cs="Arial"/>
+                <w:color w:val="000000"/>
+                <w:lang w:val="en-GB"/>
+              </w:rPr>
+              <w:lastRenderedPageBreak/>
+              <w:t>related to either selling water or user information.</w:t>
             </w:r>
           </w:p>
         </w:tc>
@@ -1556,6 +1669,7 @@
                 <w:color w:val="000000"/>
                 <w:lang w:val="en-GB"/>
               </w:rPr>
+              <w:lastRenderedPageBreak/>
               <w:t>The website is dynamic (changes)</w:t>
             </w:r>
           </w:p>
@@ -1893,7 +2007,6 @@
                 <w:color w:val="000000"/>
                 <w:lang w:val="en-GB"/>
               </w:rPr>
-              <w:lastRenderedPageBreak/>
               <w:t>All the required text</w:t>
             </w:r>
             <w:r>
@@ -2238,8 +2351,6 @@
               </w:rPr>
               <w:t xml:space="preserve"> (mostly)</w:t>
             </w:r>
-            <w:bookmarkStart w:id="0" w:name="_GoBack"/>
-            <w:bookmarkEnd w:id="0"/>
             <w:r>
               <w:rPr>
                 <w:rFonts w:ascii="Arial" w:eastAsia="Calibri" w:hAnsi="Arial" w:cs="Arial"/>
@@ -3480,7 +3591,16 @@
                 <w:color w:val="000000"/>
                 <w:lang w:val="en-GB"/>
               </w:rPr>
-              <w:t>An external stylesheet is used for styling, however, not for print control. I decided that there was no point in adding print control since what’s the point in printing out an ecommerce website?</w:t>
+              <w:t xml:space="preserve">An external stylesheet is used for styling, however, not for print control. I decided that there was no point in </w:t>
+            </w:r>
+            <w:r>
+              <w:rPr>
+                <w:rFonts w:ascii="Arial" w:eastAsia="Calibri" w:hAnsi="Arial" w:cs="Arial"/>
+                <w:color w:val="000000"/>
+                <w:lang w:val="en-GB"/>
+              </w:rPr>
+              <w:lastRenderedPageBreak/>
+              <w:t>adding print control since what’s the point in printing out an ecommerce website?</w:t>
             </w:r>
             <w:r>
               <w:rPr>
@@ -3519,6 +3639,7 @@
                 <w:color w:val="000000"/>
                 <w:lang w:val="en-GB"/>
               </w:rPr>
+              <w:lastRenderedPageBreak/>
               <w:t>B</w:t>
             </w:r>
             <w:r>
@@ -3698,16 +3819,7 @@
                 <w:color w:val="000000"/>
                 <w:lang w:val="en-GB"/>
               </w:rPr>
-              <w:t xml:space="preserve"> with the </w:t>
-            </w:r>
-            <w:r>
-              <w:rPr>
-                <w:rFonts w:ascii="Arial" w:eastAsia="Calibri" w:hAnsi="Arial" w:cs="Arial"/>
-                <w:color w:val="000000"/>
-                <w:lang w:val="en-GB"/>
-              </w:rPr>
-              <w:lastRenderedPageBreak/>
-              <w:t>sign up and log in buttons instead of the ones listed previously</w:t>
+              <w:t xml:space="preserve"> with the sign up and log in buttons instead of the ones listed previously</w:t>
             </w:r>
             <w:r>
               <w:rPr>
@@ -3746,7 +3858,6 @@
                 <w:color w:val="000000"/>
                 <w:lang w:val="en-GB"/>
               </w:rPr>
-              <w:lastRenderedPageBreak/>
               <w:t>The user can log in, log out, sign up and update their profile</w:t>
             </w:r>
             <w:r>
@@ -4870,6 +4981,7 @@
                 <w:color w:val="000000"/>
                 <w:lang w:val="en-GB"/>
               </w:rPr>
+              <w:lastRenderedPageBreak/>
               <w:t>The user cannot access the log in and sign up pages while logged in</w:t>
             </w:r>
           </w:p>
@@ -5263,7 +5375,6 @@
                 <w:color w:val="000000"/>
                 <w:lang w:val="en-GB"/>
               </w:rPr>
-              <w:lastRenderedPageBreak/>
               <w:t>All files have appropriate names and relevant titles</w:t>
             </w:r>
           </w:p>
@@ -6749,6 +6860,7 @@
                 <w:color w:val="000000"/>
                 <w:lang w:val="en-GB"/>
               </w:rPr>
+              <w:lastRenderedPageBreak/>
               <w:t>All code is coded by me</w:t>
             </w:r>
           </w:p>
@@ -7084,16 +7196,7 @@
                 <w:color w:val="000000"/>
                 <w:lang w:val="en-GB"/>
               </w:rPr>
-              <w:t xml:space="preserve"> or </w:t>
-            </w:r>
-            <w:r>
-              <w:rPr>
-                <w:rFonts w:ascii="Arial" w:eastAsia="Calibri" w:hAnsi="Arial" w:cs="Arial"/>
-                <w:color w:val="000000"/>
-                <w:lang w:val="en-GB"/>
-              </w:rPr>
-              <w:lastRenderedPageBreak/>
-              <w:t xml:space="preserve">something like that. The website is compatible with </w:t>
+              <w:t xml:space="preserve"> or something like that. The website is compatible with </w:t>
             </w:r>
             <w:r>
               <w:rPr>
@@ -7156,7 +7259,6 @@
                 <w:color w:val="000000"/>
                 <w:lang w:val="en-GB"/>
               </w:rPr>
-              <w:lastRenderedPageBreak/>
               <w:t>The code is commented so that other people can understand it</w:t>
             </w:r>
           </w:p>
@@ -8580,6 +8682,7 @@
                 <w:color w:val="000000"/>
                 <w:lang w:val="en-GB"/>
               </w:rPr>
+              <w:lastRenderedPageBreak/>
               <w:t>The data has been normalised to first and third form</w:t>
             </w:r>
           </w:p>
@@ -8941,7 +9044,6 @@
                 <w:color w:val="000000"/>
                 <w:lang w:val="en-GB"/>
               </w:rPr>
-              <w:lastRenderedPageBreak/>
               <w:t>Data in the database can be modified by using a form on the website</w:t>
             </w:r>
           </w:p>
@@ -10835,6 +10937,314 @@
                 <w:lang w:val="en-GB"/>
               </w:rPr>
               <w:t>The user’s details are also correctly displayed on the website and are stored properly in the database.</w:t>
+            </w:r>
+          </w:p>
+        </w:tc>
+      </w:tr>
+      <w:tr>
+        <w:tc>
+          <w:tcPr>
+            <w:tcW w:w="3783" w:type="dxa"/>
+            <w:tcBorders>
+              <w:top w:val="nil"/>
+              <w:bottom w:val="nil"/>
+            </w:tcBorders>
+            <w:shd w:val="clear" w:color="auto" w:fill="BDD6EE" w:themeFill="accent5" w:themeFillTint="66"/>
+          </w:tcPr>
+          <w:p>
+            <w:pPr>
+              <w:spacing w:before="60" w:after="60"/>
+              <w:jc w:val="both"/>
+              <w:rPr>
+                <w:rFonts w:ascii="Arial" w:eastAsia="Calibri" w:hAnsi="Arial" w:cs="Arial"/>
+                <w:color w:val="000000"/>
+                <w:lang w:val="en-GB"/>
+              </w:rPr>
+            </w:pPr>
+            <w:r>
+              <w:rPr>
+                <w:rFonts w:ascii="Arial" w:eastAsia="Calibri" w:hAnsi="Arial" w:cs="Arial"/>
+                <w:color w:val="000000"/>
+                <w:lang w:val="en-GB"/>
+              </w:rPr>
+              <w:t xml:space="preserve">The user is limited by the amount of characters that they can enter in the forms </w:t>
+            </w:r>
+            <w:r>
+              <w:rPr>
+                <w:rFonts w:ascii="Arial" w:eastAsia="Calibri" w:hAnsi="Arial" w:cs="Arial"/>
+                <w:color w:val="000000"/>
+                <w:lang w:val="en-GB"/>
+              </w:rPr>
+              <w:t>to</w:t>
+            </w:r>
+            <w:r>
+              <w:rPr>
+                <w:rFonts w:ascii="Arial" w:eastAsia="Calibri" w:hAnsi="Arial" w:cs="Arial"/>
+                <w:color w:val="000000"/>
+                <w:lang w:val="en-GB"/>
+              </w:rPr>
+              <w:t xml:space="preserve"> not overload the database</w:t>
+            </w:r>
+          </w:p>
+          <w:p>
+            <w:pPr>
+              <w:spacing w:before="60" w:after="60"/>
+              <w:jc w:val="both"/>
+              <w:rPr>
+                <w:rFonts w:ascii="Arial" w:eastAsia="Calibri" w:hAnsi="Arial" w:cs="Arial"/>
+                <w:b/>
+                <w:color w:val="000000"/>
+                <w:lang w:val="en-GB"/>
+              </w:rPr>
+            </w:pPr>
+          </w:p>
+          <w:p>
+            <w:pPr>
+              <w:spacing w:before="60" w:after="60"/>
+              <w:jc w:val="both"/>
+              <w:rPr>
+                <w:rFonts w:ascii="Arial" w:eastAsia="Calibri" w:hAnsi="Arial" w:cs="Arial"/>
+                <w:b/>
+                <w:color w:val="000000"/>
+                <w:lang w:val="en-GB"/>
+              </w:rPr>
+            </w:pPr>
+            <w:r>
+              <w:rPr>
+                <w:rFonts w:ascii="Arial" w:eastAsia="Calibri" w:hAnsi="Arial" w:cs="Arial"/>
+                <w:b/>
+                <w:color w:val="000000"/>
+                <w:lang w:val="en-GB"/>
+              </w:rPr>
+              <w:lastRenderedPageBreak/>
+              <w:t>NOW PASSED</w:t>
+            </w:r>
+            <w:bookmarkStart w:id="0" w:name="_GoBack"/>
+            <w:bookmarkEnd w:id="0"/>
+          </w:p>
+        </w:tc>
+        <w:sdt>
+          <w:sdtPr>
+            <w:rPr>
+              <w:rFonts w:ascii="Arial" w:eastAsia="Calibri" w:hAnsi="Arial" w:cs="Arial"/>
+              <w:color w:val="000000"/>
+              <w:sz w:val="32"/>
+              <w:lang w:val="en-GB"/>
+            </w:rPr>
+            <w:id w:val="1061904497"/>
+            <w14:checkbox>
+              <w14:checked w14:val="0"/>
+              <w14:checkedState w14:val="2612" w14:font="Yu Gothic UI"/>
+              <w14:uncheckedState w14:val="2610" w14:font="Yu Gothic UI"/>
+            </w14:checkbox>
+          </w:sdtPr>
+          <w:sdtContent>
+            <w:tc>
+              <w:tcPr>
+                <w:tcW w:w="732" w:type="dxa"/>
+                <w:tcBorders>
+                  <w:top w:val="nil"/>
+                  <w:bottom w:val="nil"/>
+                </w:tcBorders>
+                <w:shd w:val="clear" w:color="auto" w:fill="BDD6EE" w:themeFill="accent5" w:themeFillTint="66"/>
+                <w:vAlign w:val="center"/>
+              </w:tcPr>
+              <w:p>
+                <w:pPr>
+                  <w:spacing w:before="60" w:after="60"/>
+                  <w:jc w:val="center"/>
+                  <w:rPr>
+                    <w:rFonts w:ascii="Arial" w:eastAsia="Calibri" w:hAnsi="Arial" w:cs="Arial"/>
+                    <w:color w:val="000000"/>
+                    <w:sz w:val="32"/>
+                    <w:lang w:val="en-GB"/>
+                  </w:rPr>
+                </w:pPr>
+                <w:r>
+                  <w:rPr>
+                    <w:rFonts w:ascii="Yu Gothic UI" w:eastAsia="Yu Gothic UI" w:hAnsi="Yu Gothic UI" w:cs="Arial" w:hint="eastAsia"/>
+                    <w:color w:val="000000"/>
+                    <w:sz w:val="32"/>
+                    <w:lang w:val="en-GB"/>
+                  </w:rPr>
+                  <w:t>☐</w:t>
+                </w:r>
+              </w:p>
+            </w:tc>
+          </w:sdtContent>
+        </w:sdt>
+        <w:sdt>
+          <w:sdtPr>
+            <w:rPr>
+              <w:rFonts w:ascii="Arial" w:eastAsia="Calibri" w:hAnsi="Arial" w:cs="Arial"/>
+              <w:color w:val="000000"/>
+              <w:sz w:val="32"/>
+              <w:lang w:val="en-GB"/>
+            </w:rPr>
+            <w:id w:val="804581355"/>
+            <w14:checkbox>
+              <w14:checked w14:val="1"/>
+              <w14:checkedState w14:val="2612" w14:font="Yu Gothic UI"/>
+              <w14:uncheckedState w14:val="2610" w14:font="Yu Gothic UI"/>
+            </w14:checkbox>
+          </w:sdtPr>
+          <w:sdtContent>
+            <w:tc>
+              <w:tcPr>
+                <w:tcW w:w="608" w:type="dxa"/>
+                <w:tcBorders>
+                  <w:top w:val="nil"/>
+                  <w:bottom w:val="nil"/>
+                </w:tcBorders>
+                <w:shd w:val="clear" w:color="auto" w:fill="BDD6EE" w:themeFill="accent5" w:themeFillTint="66"/>
+                <w:vAlign w:val="center"/>
+              </w:tcPr>
+              <w:p>
+                <w:pPr>
+                  <w:spacing w:before="60" w:after="60"/>
+                  <w:jc w:val="center"/>
+                  <w:rPr>
+                    <w:rFonts w:ascii="Arial" w:eastAsia="Calibri" w:hAnsi="Arial" w:cs="Arial"/>
+                    <w:color w:val="000000"/>
+                    <w:sz w:val="32"/>
+                    <w:lang w:val="en-GB"/>
+                  </w:rPr>
+                </w:pPr>
+                <w:r>
+                  <w:rPr>
+                    <w:rFonts w:ascii="Yu Gothic UI" w:eastAsia="Yu Gothic UI" w:hAnsi="Yu Gothic UI" w:cs="Arial" w:hint="eastAsia"/>
+                    <w:color w:val="000000"/>
+                    <w:sz w:val="32"/>
+                    <w:lang w:val="en-GB"/>
+                  </w:rPr>
+                  <w:t>☒</w:t>
+                </w:r>
+              </w:p>
+            </w:tc>
+          </w:sdtContent>
+        </w:sdt>
+        <w:tc>
+          <w:tcPr>
+            <w:tcW w:w="3807" w:type="dxa"/>
+            <w:tcBorders>
+              <w:top w:val="nil"/>
+              <w:bottom w:val="nil"/>
+            </w:tcBorders>
+            <w:shd w:val="clear" w:color="auto" w:fill="BDD6EE" w:themeFill="accent5" w:themeFillTint="66"/>
+          </w:tcPr>
+          <w:p>
+            <w:pPr>
+              <w:spacing w:before="60" w:after="60"/>
+              <w:jc w:val="both"/>
+              <w:rPr>
+                <w:rFonts w:ascii="Arial" w:eastAsia="Calibri" w:hAnsi="Arial" w:cs="Arial"/>
+                <w:color w:val="000000"/>
+                <w:lang w:val="en-GB"/>
+              </w:rPr>
+            </w:pPr>
+            <w:r>
+              <w:rPr>
+                <w:rFonts w:ascii="Arial" w:eastAsia="Calibri" w:hAnsi="Arial" w:cs="Arial"/>
+                <w:color w:val="000000"/>
+                <w:lang w:val="en-GB"/>
+              </w:rPr>
+              <w:t>The user can enter any amount of characters into the input form</w:t>
+            </w:r>
+            <w:r>
+              <w:rPr>
+                <w:rFonts w:ascii="Arial" w:eastAsia="Calibri" w:hAnsi="Arial" w:cs="Arial"/>
+                <w:color w:val="000000"/>
+                <w:lang w:val="en-GB"/>
+              </w:rPr>
+              <w:t xml:space="preserve">, however, the database will only store </w:t>
+            </w:r>
+            <w:r>
+              <w:rPr>
+                <w:rFonts w:ascii="Arial" w:eastAsia="Calibri" w:hAnsi="Arial" w:cs="Arial"/>
+                <w:color w:val="000000"/>
+                <w:lang w:val="en-GB"/>
+              </w:rPr>
+              <w:t xml:space="preserve">255 characters for most fields </w:t>
+            </w:r>
+            <w:r>
+              <w:rPr>
+                <w:rFonts w:ascii="Arial" w:eastAsia="Calibri" w:hAnsi="Arial" w:cs="Arial"/>
+                <w:color w:val="000000"/>
+                <w:lang w:val="en-GB"/>
+              </w:rPr>
+              <w:t xml:space="preserve">and </w:t>
+            </w:r>
+            <w:r>
+              <w:rPr>
+                <w:rFonts w:ascii="Arial" w:eastAsia="Calibri" w:hAnsi="Arial" w:cs="Arial"/>
+                <w:color w:val="000000"/>
+                <w:lang w:val="en-GB"/>
+              </w:rPr>
+              <w:lastRenderedPageBreak/>
+              <w:t>65535 for the text field. This is too much for the user to enter so I will shorten it so that they don’t screw up my database.</w:t>
+            </w:r>
+          </w:p>
+          <w:p>
+            <w:pPr>
+              <w:spacing w:before="60" w:after="60"/>
+              <w:jc w:val="both"/>
+              <w:rPr>
+                <w:rFonts w:ascii="Arial" w:eastAsia="Calibri" w:hAnsi="Arial" w:cs="Arial"/>
+                <w:color w:val="000000"/>
+                <w:lang w:val="en-GB"/>
+              </w:rPr>
+            </w:pPr>
+            <w:r>
+              <w:rPr>
+                <w:rFonts w:ascii="Arial" w:eastAsia="Calibri" w:hAnsi="Arial" w:cs="Arial"/>
+                <w:color w:val="000000"/>
+                <w:lang w:val="en-GB"/>
+              </w:rPr>
+              <w:t xml:space="preserve">I fixed the issue by giving </w:t>
+            </w:r>
+            <w:proofErr w:type="gramStart"/>
+            <w:r>
+              <w:rPr>
+                <w:rFonts w:ascii="Arial" w:eastAsia="Calibri" w:hAnsi="Arial" w:cs="Arial"/>
+                <w:color w:val="000000"/>
+                <w:lang w:val="en-GB"/>
+              </w:rPr>
+              <w:t>all of</w:t>
+            </w:r>
+            <w:proofErr w:type="gramEnd"/>
+            <w:r>
+              <w:rPr>
+                <w:rFonts w:ascii="Arial" w:eastAsia="Calibri" w:hAnsi="Arial" w:cs="Arial"/>
+                <w:color w:val="000000"/>
+                <w:lang w:val="en-GB"/>
+              </w:rPr>
+              <w:t xml:space="preserve"> the input forms a </w:t>
+            </w:r>
+            <w:proofErr w:type="spellStart"/>
+            <w:r>
+              <w:rPr>
+                <w:rFonts w:ascii="Arial" w:eastAsia="Calibri" w:hAnsi="Arial" w:cs="Arial"/>
+                <w:color w:val="000000"/>
+                <w:lang w:val="en-GB"/>
+              </w:rPr>
+              <w:t>maxlength</w:t>
+            </w:r>
+            <w:proofErr w:type="spellEnd"/>
+            <w:r>
+              <w:rPr>
+                <w:rFonts w:ascii="Arial" w:eastAsia="Calibri" w:hAnsi="Arial" w:cs="Arial"/>
+                <w:color w:val="000000"/>
+                <w:lang w:val="en-GB"/>
+              </w:rPr>
+              <w:t xml:space="preserve"> attribute of 255 (same as the database) and made the address 500 characters max</w:t>
+            </w:r>
+            <w:r>
+              <w:rPr>
+                <w:rFonts w:ascii="Arial" w:eastAsia="Calibri" w:hAnsi="Arial" w:cs="Arial"/>
+                <w:color w:val="000000"/>
+                <w:lang w:val="en-GB"/>
+              </w:rPr>
+              <w:t>, thus only allowing the user to enter X amount of characters.</w:t>
             </w:r>
           </w:p>
         </w:tc>
@@ -11694,7 +12104,7 @@
 </file>
 
 <file path=customXml/itemProps1.xml><?xml version="1.0" encoding="utf-8"?>
-<ds:datastoreItem xmlns:ds="http://schemas.openxmlformats.org/officeDocument/2006/customXml" ds:itemID="{272662BF-E470-4B6B-96BC-FBB8C2BF2A6F}">
+<ds:datastoreItem xmlns:ds="http://schemas.openxmlformats.org/officeDocument/2006/customXml" ds:itemID="{99299CA7-A14F-4912-9BB6-BE9BDD16DB70}">
   <ds:schemaRefs>
     <ds:schemaRef ds:uri="http://schemas.openxmlformats.org/officeDocument/2006/bibliography"/>
   </ds:schemaRefs>

</xml_diff>

<commit_message>
Did more testing for that EXCELLENCE
I did more testing and found that the characters ' and " could not be used since they interfere with the PHP that assigns the data to variables. This led me to finding the htmlspecialchars() function which I thought would be my saving grace and fix this problem by converting it into a normal character. I did not work. I think that this is because ' and " aren't special characters, they're normal characters that just like to screw up Dan's code. I didn't end up fixing this problem, however, commented on it in the testing document.
</commit_message>
<xml_diff>
--- a/Testing/testing framework.docx
+++ b/Testing/testing framework.docx
@@ -10949,7 +10949,7 @@
               <w:top w:val="nil"/>
               <w:bottom w:val="nil"/>
             </w:tcBorders>
-            <w:shd w:val="clear" w:color="auto" w:fill="BDD6EE" w:themeFill="accent5" w:themeFillTint="66"/>
+            <w:shd w:val="clear" w:color="auto" w:fill="auto"/>
           </w:tcPr>
           <w:p>
             <w:pPr>
@@ -11019,8 +11019,6 @@
               <w:lastRenderedPageBreak/>
               <w:t>NOW PASSED</w:t>
             </w:r>
-            <w:bookmarkStart w:id="0" w:name="_GoBack"/>
-            <w:bookmarkEnd w:id="0"/>
           </w:p>
         </w:tc>
         <w:sdt>
@@ -11032,6 +11030,1006 @@
               <w:lang w:val="en-GB"/>
             </w:rPr>
             <w:id w:val="1061904497"/>
+            <w14:checkbox>
+              <w14:checked w14:val="0"/>
+              <w14:checkedState w14:val="2612" w14:font="Yu Gothic UI"/>
+              <w14:uncheckedState w14:val="2610" w14:font="Yu Gothic UI"/>
+            </w14:checkbox>
+          </w:sdtPr>
+          <w:sdtEndPr/>
+          <w:sdtContent>
+            <w:tc>
+              <w:tcPr>
+                <w:tcW w:w="732" w:type="dxa"/>
+                <w:tcBorders>
+                  <w:top w:val="nil"/>
+                  <w:bottom w:val="nil"/>
+                </w:tcBorders>
+                <w:shd w:val="clear" w:color="auto" w:fill="auto"/>
+                <w:vAlign w:val="center"/>
+              </w:tcPr>
+              <w:p>
+                <w:pPr>
+                  <w:spacing w:before="60" w:after="60"/>
+                  <w:jc w:val="center"/>
+                  <w:rPr>
+                    <w:rFonts w:ascii="Arial" w:eastAsia="Calibri" w:hAnsi="Arial" w:cs="Arial"/>
+                    <w:color w:val="000000"/>
+                    <w:sz w:val="32"/>
+                    <w:lang w:val="en-GB"/>
+                  </w:rPr>
+                </w:pPr>
+                <w:r>
+                  <w:rPr>
+                    <w:rFonts w:ascii="Yu Gothic UI" w:eastAsia="Yu Gothic UI" w:hAnsi="Yu Gothic UI" w:cs="Arial" w:hint="eastAsia"/>
+                    <w:color w:val="000000"/>
+                    <w:sz w:val="32"/>
+                    <w:lang w:val="en-GB"/>
+                  </w:rPr>
+                  <w:t>☐</w:t>
+                </w:r>
+              </w:p>
+            </w:tc>
+          </w:sdtContent>
+        </w:sdt>
+        <w:sdt>
+          <w:sdtPr>
+            <w:rPr>
+              <w:rFonts w:ascii="Arial" w:eastAsia="Calibri" w:hAnsi="Arial" w:cs="Arial"/>
+              <w:color w:val="000000"/>
+              <w:sz w:val="32"/>
+              <w:lang w:val="en-GB"/>
+            </w:rPr>
+            <w:id w:val="804581355"/>
+            <w14:checkbox>
+              <w14:checked w14:val="1"/>
+              <w14:checkedState w14:val="2612" w14:font="Yu Gothic UI"/>
+              <w14:uncheckedState w14:val="2610" w14:font="Yu Gothic UI"/>
+            </w14:checkbox>
+          </w:sdtPr>
+          <w:sdtEndPr/>
+          <w:sdtContent>
+            <w:tc>
+              <w:tcPr>
+                <w:tcW w:w="608" w:type="dxa"/>
+                <w:tcBorders>
+                  <w:top w:val="nil"/>
+                  <w:bottom w:val="nil"/>
+                </w:tcBorders>
+                <w:shd w:val="clear" w:color="auto" w:fill="auto"/>
+                <w:vAlign w:val="center"/>
+              </w:tcPr>
+              <w:p>
+                <w:pPr>
+                  <w:spacing w:before="60" w:after="60"/>
+                  <w:jc w:val="center"/>
+                  <w:rPr>
+                    <w:rFonts w:ascii="Arial" w:eastAsia="Calibri" w:hAnsi="Arial" w:cs="Arial"/>
+                    <w:color w:val="000000"/>
+                    <w:sz w:val="32"/>
+                    <w:lang w:val="en-GB"/>
+                  </w:rPr>
+                </w:pPr>
+                <w:r>
+                  <w:rPr>
+                    <w:rFonts w:ascii="Yu Gothic UI" w:eastAsia="Yu Gothic UI" w:hAnsi="Yu Gothic UI" w:cs="Arial" w:hint="eastAsia"/>
+                    <w:color w:val="000000"/>
+                    <w:sz w:val="32"/>
+                    <w:lang w:val="en-GB"/>
+                  </w:rPr>
+                  <w:t>☒</w:t>
+                </w:r>
+              </w:p>
+            </w:tc>
+          </w:sdtContent>
+        </w:sdt>
+        <w:tc>
+          <w:tcPr>
+            <w:tcW w:w="3807" w:type="dxa"/>
+            <w:tcBorders>
+              <w:top w:val="nil"/>
+              <w:bottom w:val="nil"/>
+            </w:tcBorders>
+            <w:shd w:val="clear" w:color="auto" w:fill="auto"/>
+          </w:tcPr>
+          <w:p>
+            <w:pPr>
+              <w:spacing w:before="60" w:after="60"/>
+              <w:jc w:val="both"/>
+              <w:rPr>
+                <w:rFonts w:ascii="Arial" w:eastAsia="Calibri" w:hAnsi="Arial" w:cs="Arial"/>
+                <w:color w:val="000000"/>
+                <w:lang w:val="en-GB"/>
+              </w:rPr>
+            </w:pPr>
+            <w:r>
+              <w:rPr>
+                <w:rFonts w:ascii="Arial" w:eastAsia="Calibri" w:hAnsi="Arial" w:cs="Arial"/>
+                <w:color w:val="000000"/>
+                <w:lang w:val="en-GB"/>
+              </w:rPr>
+              <w:t>The user can enter any amount of characters into the input form</w:t>
+            </w:r>
+            <w:r>
+              <w:rPr>
+                <w:rFonts w:ascii="Arial" w:eastAsia="Calibri" w:hAnsi="Arial" w:cs="Arial"/>
+                <w:color w:val="000000"/>
+                <w:lang w:val="en-GB"/>
+              </w:rPr>
+              <w:t xml:space="preserve">, however, the database will only store </w:t>
+            </w:r>
+            <w:r>
+              <w:rPr>
+                <w:rFonts w:ascii="Arial" w:eastAsia="Calibri" w:hAnsi="Arial" w:cs="Arial"/>
+                <w:color w:val="000000"/>
+                <w:lang w:val="en-GB"/>
+              </w:rPr>
+              <w:t xml:space="preserve">255 characters for most fields </w:t>
+            </w:r>
+            <w:r>
+              <w:rPr>
+                <w:rFonts w:ascii="Arial" w:eastAsia="Calibri" w:hAnsi="Arial" w:cs="Arial"/>
+                <w:color w:val="000000"/>
+                <w:lang w:val="en-GB"/>
+              </w:rPr>
+              <w:t xml:space="preserve">and </w:t>
+            </w:r>
+            <w:r>
+              <w:rPr>
+                <w:rFonts w:ascii="Arial" w:eastAsia="Calibri" w:hAnsi="Arial" w:cs="Arial"/>
+                <w:color w:val="000000"/>
+                <w:lang w:val="en-GB"/>
+              </w:rPr>
+              <w:lastRenderedPageBreak/>
+              <w:t>65535 for the text field. This is too much for the user to enter so I will shorten it so that they don’t screw up my database.</w:t>
+            </w:r>
+          </w:p>
+          <w:p>
+            <w:pPr>
+              <w:spacing w:before="60" w:after="60"/>
+              <w:jc w:val="both"/>
+              <w:rPr>
+                <w:rFonts w:ascii="Arial" w:eastAsia="Calibri" w:hAnsi="Arial" w:cs="Arial"/>
+                <w:color w:val="000000"/>
+                <w:lang w:val="en-GB"/>
+              </w:rPr>
+            </w:pPr>
+            <w:r>
+              <w:rPr>
+                <w:rFonts w:ascii="Arial" w:eastAsia="Calibri" w:hAnsi="Arial" w:cs="Arial"/>
+                <w:color w:val="000000"/>
+                <w:lang w:val="en-GB"/>
+              </w:rPr>
+              <w:t xml:space="preserve">I fixed the issue by giving </w:t>
+            </w:r>
+            <w:proofErr w:type="gramStart"/>
+            <w:r>
+              <w:rPr>
+                <w:rFonts w:ascii="Arial" w:eastAsia="Calibri" w:hAnsi="Arial" w:cs="Arial"/>
+                <w:color w:val="000000"/>
+                <w:lang w:val="en-GB"/>
+              </w:rPr>
+              <w:t>all of</w:t>
+            </w:r>
+            <w:proofErr w:type="gramEnd"/>
+            <w:r>
+              <w:rPr>
+                <w:rFonts w:ascii="Arial" w:eastAsia="Calibri" w:hAnsi="Arial" w:cs="Arial"/>
+                <w:color w:val="000000"/>
+                <w:lang w:val="en-GB"/>
+              </w:rPr>
+              <w:t xml:space="preserve"> the input forms a </w:t>
+            </w:r>
+            <w:proofErr w:type="spellStart"/>
+            <w:r>
+              <w:rPr>
+                <w:rFonts w:ascii="Arial" w:eastAsia="Calibri" w:hAnsi="Arial" w:cs="Arial"/>
+                <w:color w:val="000000"/>
+                <w:lang w:val="en-GB"/>
+              </w:rPr>
+              <w:t>maxlength</w:t>
+            </w:r>
+            <w:proofErr w:type="spellEnd"/>
+            <w:r>
+              <w:rPr>
+                <w:rFonts w:ascii="Arial" w:eastAsia="Calibri" w:hAnsi="Arial" w:cs="Arial"/>
+                <w:color w:val="000000"/>
+                <w:lang w:val="en-GB"/>
+              </w:rPr>
+              <w:t xml:space="preserve"> attribute of 255 (same as the database) and made the address 500 characters max</w:t>
+            </w:r>
+            <w:r>
+              <w:rPr>
+                <w:rFonts w:ascii="Arial" w:eastAsia="Calibri" w:hAnsi="Arial" w:cs="Arial"/>
+                <w:color w:val="000000"/>
+                <w:lang w:val="en-GB"/>
+              </w:rPr>
+              <w:t>, thus only allowing the user to enter X amount of characters.</w:t>
+            </w:r>
+          </w:p>
+        </w:tc>
+      </w:tr>
+      <w:tr>
+        <w:tc>
+          <w:tcPr>
+            <w:tcW w:w="3783" w:type="dxa"/>
+            <w:tcBorders>
+              <w:top w:val="nil"/>
+              <w:bottom w:val="nil"/>
+            </w:tcBorders>
+            <w:shd w:val="clear" w:color="auto" w:fill="BDD6EE" w:themeFill="accent5" w:themeFillTint="66"/>
+          </w:tcPr>
+          <w:p>
+            <w:pPr>
+              <w:spacing w:before="60" w:after="60"/>
+              <w:jc w:val="both"/>
+              <w:rPr>
+                <w:rFonts w:ascii="Arial" w:eastAsia="Calibri" w:hAnsi="Arial" w:cs="Arial"/>
+                <w:color w:val="000000"/>
+                <w:lang w:val="en-GB"/>
+              </w:rPr>
+            </w:pPr>
+            <w:r>
+              <w:rPr>
+                <w:rFonts w:ascii="Arial" w:eastAsia="Calibri" w:hAnsi="Arial" w:cs="Arial"/>
+                <w:color w:val="000000"/>
+                <w:lang w:val="en-GB"/>
+              </w:rPr>
+              <w:lastRenderedPageBreak/>
+              <w:t>Do the signup and update forms insert data into the correct rows?</w:t>
+            </w:r>
+          </w:p>
+        </w:tc>
+        <w:sdt>
+          <w:sdtPr>
+            <w:rPr>
+              <w:rFonts w:ascii="Arial" w:eastAsia="Calibri" w:hAnsi="Arial" w:cs="Arial"/>
+              <w:color w:val="000000"/>
+              <w:sz w:val="32"/>
+              <w:lang w:val="en-GB"/>
+            </w:rPr>
+            <w:id w:val="1570229062"/>
+            <w14:checkbox>
+              <w14:checked w14:val="1"/>
+              <w14:checkedState w14:val="2612" w14:font="Yu Gothic UI"/>
+              <w14:uncheckedState w14:val="2610" w14:font="Yu Gothic UI"/>
+            </w14:checkbox>
+          </w:sdtPr>
+          <w:sdtContent>
+            <w:tc>
+              <w:tcPr>
+                <w:tcW w:w="732" w:type="dxa"/>
+                <w:tcBorders>
+                  <w:top w:val="nil"/>
+                  <w:bottom w:val="nil"/>
+                </w:tcBorders>
+                <w:shd w:val="clear" w:color="auto" w:fill="BDD6EE" w:themeFill="accent5" w:themeFillTint="66"/>
+                <w:vAlign w:val="center"/>
+              </w:tcPr>
+              <w:p>
+                <w:pPr>
+                  <w:spacing w:before="60" w:after="60"/>
+                  <w:jc w:val="center"/>
+                  <w:rPr>
+                    <w:rFonts w:ascii="Arial" w:eastAsia="Calibri" w:hAnsi="Arial" w:cs="Arial"/>
+                    <w:color w:val="000000"/>
+                    <w:sz w:val="32"/>
+                    <w:lang w:val="en-GB"/>
+                  </w:rPr>
+                </w:pPr>
+                <w:r>
+                  <w:rPr>
+                    <w:rFonts w:ascii="Yu Gothic UI" w:eastAsia="Yu Gothic UI" w:hAnsi="Yu Gothic UI" w:cs="Arial" w:hint="eastAsia"/>
+                    <w:color w:val="000000"/>
+                    <w:sz w:val="32"/>
+                    <w:lang w:val="en-GB"/>
+                  </w:rPr>
+                  <w:t>☒</w:t>
+                </w:r>
+              </w:p>
+            </w:tc>
+          </w:sdtContent>
+        </w:sdt>
+        <w:sdt>
+          <w:sdtPr>
+            <w:rPr>
+              <w:rFonts w:ascii="Arial" w:eastAsia="Calibri" w:hAnsi="Arial" w:cs="Arial"/>
+              <w:color w:val="000000"/>
+              <w:sz w:val="32"/>
+              <w:lang w:val="en-GB"/>
+            </w:rPr>
+            <w:id w:val="-1355873888"/>
+            <w14:checkbox>
+              <w14:checked w14:val="0"/>
+              <w14:checkedState w14:val="2612" w14:font="Yu Gothic UI"/>
+              <w14:uncheckedState w14:val="2610" w14:font="Yu Gothic UI"/>
+            </w14:checkbox>
+          </w:sdtPr>
+          <w:sdtContent>
+            <w:tc>
+              <w:tcPr>
+                <w:tcW w:w="608" w:type="dxa"/>
+                <w:tcBorders>
+                  <w:top w:val="nil"/>
+                  <w:bottom w:val="nil"/>
+                </w:tcBorders>
+                <w:shd w:val="clear" w:color="auto" w:fill="BDD6EE" w:themeFill="accent5" w:themeFillTint="66"/>
+                <w:vAlign w:val="center"/>
+              </w:tcPr>
+              <w:p>
+                <w:pPr>
+                  <w:spacing w:before="60" w:after="60"/>
+                  <w:jc w:val="center"/>
+                  <w:rPr>
+                    <w:rFonts w:ascii="Arial" w:eastAsia="Calibri" w:hAnsi="Arial" w:cs="Arial"/>
+                    <w:color w:val="000000"/>
+                    <w:sz w:val="32"/>
+                    <w:lang w:val="en-GB"/>
+                  </w:rPr>
+                </w:pPr>
+                <w:r>
+                  <w:rPr>
+                    <w:rFonts w:ascii="Segoe UI Symbol" w:eastAsia="MS Gothic" w:hAnsi="Segoe UI Symbol" w:cs="Segoe UI Symbol"/>
+                    <w:color w:val="000000"/>
+                    <w:sz w:val="32"/>
+                    <w:lang w:val="en-GB"/>
+                  </w:rPr>
+                  <w:t>☐</w:t>
+                </w:r>
+              </w:p>
+            </w:tc>
+          </w:sdtContent>
+        </w:sdt>
+        <w:tc>
+          <w:tcPr>
+            <w:tcW w:w="3807" w:type="dxa"/>
+            <w:tcBorders>
+              <w:top w:val="nil"/>
+              <w:bottom w:val="nil"/>
+            </w:tcBorders>
+            <w:shd w:val="clear" w:color="auto" w:fill="BDD6EE" w:themeFill="accent5" w:themeFillTint="66"/>
+          </w:tcPr>
+          <w:p>
+            <w:pPr>
+              <w:spacing w:before="60" w:after="60"/>
+              <w:jc w:val="both"/>
+              <w:rPr>
+                <w:rFonts w:ascii="Arial" w:eastAsia="Calibri" w:hAnsi="Arial" w:cs="Arial"/>
+                <w:color w:val="000000"/>
+                <w:lang w:val="en-GB"/>
+              </w:rPr>
+            </w:pPr>
+            <w:r>
+              <w:rPr>
+                <w:rFonts w:ascii="Arial" w:eastAsia="Calibri" w:hAnsi="Arial" w:cs="Arial"/>
+                <w:color w:val="000000"/>
+                <w:lang w:val="en-GB"/>
+              </w:rPr>
+              <w:t xml:space="preserve">They </w:t>
+            </w:r>
+            <w:proofErr w:type="gramStart"/>
+            <w:r>
+              <w:rPr>
+                <w:rFonts w:ascii="Arial" w:eastAsia="Calibri" w:hAnsi="Arial" w:cs="Arial"/>
+                <w:color w:val="000000"/>
+                <w:lang w:val="en-GB"/>
+              </w:rPr>
+              <w:t>definitely insert</w:t>
+            </w:r>
+            <w:proofErr w:type="gramEnd"/>
+            <w:r>
+              <w:rPr>
+                <w:rFonts w:ascii="Arial" w:eastAsia="Calibri" w:hAnsi="Arial" w:cs="Arial"/>
+                <w:color w:val="000000"/>
+                <w:lang w:val="en-GB"/>
+              </w:rPr>
+              <w:t xml:space="preserve"> the data into the correct rows. I double-checked to make sure an</w:t>
+            </w:r>
+            <w:r>
+              <w:rPr>
+                <w:rFonts w:ascii="Arial" w:eastAsia="Calibri" w:hAnsi="Arial" w:cs="Arial"/>
+                <w:color w:val="000000"/>
+                <w:lang w:val="en-GB"/>
+              </w:rPr>
+              <w:t>d everything is as it should be.</w:t>
+            </w:r>
+          </w:p>
+        </w:tc>
+      </w:tr>
+      <w:tr>
+        <w:tc>
+          <w:tcPr>
+            <w:tcW w:w="3783" w:type="dxa"/>
+            <w:tcBorders>
+              <w:top w:val="nil"/>
+              <w:bottom w:val="nil"/>
+            </w:tcBorders>
+            <w:shd w:val="clear" w:color="auto" w:fill="auto"/>
+          </w:tcPr>
+          <w:p>
+            <w:pPr>
+              <w:spacing w:before="60" w:after="60"/>
+              <w:jc w:val="both"/>
+              <w:rPr>
+                <w:rFonts w:ascii="Arial" w:eastAsia="Calibri" w:hAnsi="Arial" w:cs="Arial"/>
+                <w:color w:val="000000"/>
+                <w:lang w:val="en-GB"/>
+              </w:rPr>
+            </w:pPr>
+            <w:r>
+              <w:rPr>
+                <w:rFonts w:ascii="Arial" w:eastAsia="Calibri" w:hAnsi="Arial" w:cs="Arial"/>
+                <w:color w:val="000000"/>
+                <w:lang w:val="en-GB"/>
+              </w:rPr>
+              <w:t>Does the login form take data from the correct rows?</w:t>
+            </w:r>
+          </w:p>
+        </w:tc>
+        <w:sdt>
+          <w:sdtPr>
+            <w:rPr>
+              <w:rFonts w:ascii="Arial" w:eastAsia="Calibri" w:hAnsi="Arial" w:cs="Arial"/>
+              <w:color w:val="000000"/>
+              <w:sz w:val="32"/>
+              <w:lang w:val="en-GB"/>
+            </w:rPr>
+            <w:id w:val="-1827971023"/>
+            <w14:checkbox>
+              <w14:checked w14:val="1"/>
+              <w14:checkedState w14:val="2612" w14:font="Yu Gothic UI"/>
+              <w14:uncheckedState w14:val="2610" w14:font="Yu Gothic UI"/>
+            </w14:checkbox>
+          </w:sdtPr>
+          <w:sdtContent>
+            <w:tc>
+              <w:tcPr>
+                <w:tcW w:w="732" w:type="dxa"/>
+                <w:tcBorders>
+                  <w:top w:val="nil"/>
+                  <w:bottom w:val="nil"/>
+                </w:tcBorders>
+                <w:shd w:val="clear" w:color="auto" w:fill="auto"/>
+                <w:vAlign w:val="center"/>
+              </w:tcPr>
+              <w:p>
+                <w:pPr>
+                  <w:spacing w:before="60" w:after="60"/>
+                  <w:jc w:val="center"/>
+                  <w:rPr>
+                    <w:rFonts w:ascii="Arial" w:eastAsia="Calibri" w:hAnsi="Arial" w:cs="Arial"/>
+                    <w:color w:val="000000"/>
+                    <w:sz w:val="32"/>
+                    <w:lang w:val="en-GB"/>
+                  </w:rPr>
+                </w:pPr>
+                <w:r>
+                  <w:rPr>
+                    <w:rFonts w:ascii="Yu Gothic UI" w:eastAsia="Yu Gothic UI" w:hAnsi="Yu Gothic UI" w:cs="Arial" w:hint="eastAsia"/>
+                    <w:color w:val="000000"/>
+                    <w:sz w:val="32"/>
+                    <w:lang w:val="en-GB"/>
+                  </w:rPr>
+                  <w:t>☒</w:t>
+                </w:r>
+              </w:p>
+            </w:tc>
+          </w:sdtContent>
+        </w:sdt>
+        <w:sdt>
+          <w:sdtPr>
+            <w:rPr>
+              <w:rFonts w:ascii="Arial" w:eastAsia="Calibri" w:hAnsi="Arial" w:cs="Arial"/>
+              <w:color w:val="000000"/>
+              <w:sz w:val="32"/>
+              <w:lang w:val="en-GB"/>
+            </w:rPr>
+            <w:id w:val="-1865664969"/>
+            <w14:checkbox>
+              <w14:checked w14:val="0"/>
+              <w14:checkedState w14:val="2612" w14:font="Yu Gothic UI"/>
+              <w14:uncheckedState w14:val="2610" w14:font="Yu Gothic UI"/>
+            </w14:checkbox>
+          </w:sdtPr>
+          <w:sdtContent>
+            <w:tc>
+              <w:tcPr>
+                <w:tcW w:w="608" w:type="dxa"/>
+                <w:tcBorders>
+                  <w:top w:val="nil"/>
+                  <w:bottom w:val="nil"/>
+                </w:tcBorders>
+                <w:shd w:val="clear" w:color="auto" w:fill="auto"/>
+                <w:vAlign w:val="center"/>
+              </w:tcPr>
+              <w:p>
+                <w:pPr>
+                  <w:spacing w:before="60" w:after="60"/>
+                  <w:jc w:val="center"/>
+                  <w:rPr>
+                    <w:rFonts w:ascii="Arial" w:eastAsia="Calibri" w:hAnsi="Arial" w:cs="Arial"/>
+                    <w:color w:val="000000"/>
+                    <w:sz w:val="32"/>
+                    <w:lang w:val="en-GB"/>
+                  </w:rPr>
+                </w:pPr>
+                <w:r>
+                  <w:rPr>
+                    <w:rFonts w:ascii="Segoe UI Symbol" w:eastAsia="Yu Gothic UI" w:hAnsi="Segoe UI Symbol" w:cs="Segoe UI Symbol"/>
+                    <w:color w:val="000000"/>
+                    <w:sz w:val="32"/>
+                    <w:lang w:val="en-GB"/>
+                  </w:rPr>
+                  <w:t>☐</w:t>
+                </w:r>
+              </w:p>
+            </w:tc>
+          </w:sdtContent>
+        </w:sdt>
+        <w:tc>
+          <w:tcPr>
+            <w:tcW w:w="3807" w:type="dxa"/>
+            <w:tcBorders>
+              <w:top w:val="nil"/>
+              <w:bottom w:val="nil"/>
+            </w:tcBorders>
+            <w:shd w:val="clear" w:color="auto" w:fill="auto"/>
+          </w:tcPr>
+          <w:p>
+            <w:pPr>
+              <w:spacing w:before="60" w:after="60"/>
+              <w:jc w:val="both"/>
+              <w:rPr>
+                <w:rFonts w:ascii="Arial" w:eastAsia="Calibri" w:hAnsi="Arial" w:cs="Arial"/>
+                <w:color w:val="000000"/>
+                <w:lang w:val="en-GB"/>
+              </w:rPr>
+            </w:pPr>
+            <w:r>
+              <w:rPr>
+                <w:rFonts w:ascii="Arial" w:eastAsia="Calibri" w:hAnsi="Arial" w:cs="Arial"/>
+                <w:color w:val="000000"/>
+                <w:lang w:val="en-GB"/>
+              </w:rPr>
+              <w:t>The login form takes data from the correct rows and compares what the user has entered vs what the database has recorded. If this was incorrect, the user wouldn’t know how to log in and therefore wouldn’t be able to, however, since the user can log in and does so without trouble, it is</w:t>
+            </w:r>
+            <w:r>
+              <w:rPr>
+                <w:rFonts w:ascii="Arial" w:eastAsia="Calibri" w:hAnsi="Arial" w:cs="Arial"/>
+                <w:color w:val="000000"/>
+                <w:lang w:val="en-GB"/>
+              </w:rPr>
+              <w:t xml:space="preserve"> obvious that it works splendidly.</w:t>
+            </w:r>
+          </w:p>
+        </w:tc>
+      </w:tr>
+      <w:tr>
+        <w:tc>
+          <w:tcPr>
+            <w:tcW w:w="3783" w:type="dxa"/>
+            <w:tcBorders>
+              <w:top w:val="nil"/>
+              <w:bottom w:val="nil"/>
+            </w:tcBorders>
+            <w:shd w:val="clear" w:color="auto" w:fill="BDD6EE" w:themeFill="accent5" w:themeFillTint="66"/>
+          </w:tcPr>
+          <w:p>
+            <w:pPr>
+              <w:spacing w:before="60" w:after="60"/>
+              <w:jc w:val="both"/>
+              <w:rPr>
+                <w:rFonts w:ascii="Arial" w:eastAsia="Calibri" w:hAnsi="Arial" w:cs="Arial"/>
+                <w:color w:val="000000"/>
+                <w:lang w:val="en-GB"/>
+              </w:rPr>
+            </w:pPr>
+            <w:r>
+              <w:rPr>
+                <w:rFonts w:ascii="Arial" w:eastAsia="Calibri" w:hAnsi="Arial" w:cs="Arial"/>
+                <w:color w:val="000000"/>
+                <w:lang w:val="en-GB"/>
+              </w:rPr>
+              <w:t>Is the correct name shown for the WELCOME USER?</w:t>
+            </w:r>
+          </w:p>
+        </w:tc>
+        <w:sdt>
+          <w:sdtPr>
+            <w:rPr>
+              <w:rFonts w:ascii="Arial" w:eastAsia="Calibri" w:hAnsi="Arial" w:cs="Arial"/>
+              <w:color w:val="000000"/>
+              <w:sz w:val="32"/>
+              <w:lang w:val="en-GB"/>
+            </w:rPr>
+            <w:id w:val="824403605"/>
+            <w14:checkbox>
+              <w14:checked w14:val="1"/>
+              <w14:checkedState w14:val="2612" w14:font="Yu Gothic UI"/>
+              <w14:uncheckedState w14:val="2610" w14:font="Yu Gothic UI"/>
+            </w14:checkbox>
+          </w:sdtPr>
+          <w:sdtContent>
+            <w:tc>
+              <w:tcPr>
+                <w:tcW w:w="732" w:type="dxa"/>
+                <w:tcBorders>
+                  <w:top w:val="nil"/>
+                  <w:bottom w:val="nil"/>
+                </w:tcBorders>
+                <w:shd w:val="clear" w:color="auto" w:fill="BDD6EE" w:themeFill="accent5" w:themeFillTint="66"/>
+                <w:vAlign w:val="center"/>
+              </w:tcPr>
+              <w:p>
+                <w:pPr>
+                  <w:spacing w:before="60" w:after="60"/>
+                  <w:jc w:val="center"/>
+                  <w:rPr>
+                    <w:rFonts w:ascii="Arial" w:eastAsia="Calibri" w:hAnsi="Arial" w:cs="Arial"/>
+                    <w:color w:val="000000"/>
+                    <w:sz w:val="32"/>
+                    <w:lang w:val="en-GB"/>
+                  </w:rPr>
+                </w:pPr>
+                <w:r>
+                  <w:rPr>
+                    <w:rFonts w:ascii="Yu Gothic UI" w:eastAsia="Yu Gothic UI" w:hAnsi="Yu Gothic UI" w:cs="Arial" w:hint="eastAsia"/>
+                    <w:color w:val="000000"/>
+                    <w:sz w:val="32"/>
+                    <w:lang w:val="en-GB"/>
+                  </w:rPr>
+                  <w:t>☒</w:t>
+                </w:r>
+              </w:p>
+            </w:tc>
+          </w:sdtContent>
+        </w:sdt>
+        <w:sdt>
+          <w:sdtPr>
+            <w:rPr>
+              <w:rFonts w:ascii="Arial" w:eastAsia="Calibri" w:hAnsi="Arial" w:cs="Arial"/>
+              <w:color w:val="000000"/>
+              <w:sz w:val="32"/>
+              <w:lang w:val="en-GB"/>
+            </w:rPr>
+            <w:id w:val="-1316955966"/>
+            <w14:checkbox>
+              <w14:checked w14:val="0"/>
+              <w14:checkedState w14:val="2612" w14:font="Yu Gothic UI"/>
+              <w14:uncheckedState w14:val="2610" w14:font="Yu Gothic UI"/>
+            </w14:checkbox>
+          </w:sdtPr>
+          <w:sdtContent>
+            <w:tc>
+              <w:tcPr>
+                <w:tcW w:w="608" w:type="dxa"/>
+                <w:tcBorders>
+                  <w:top w:val="nil"/>
+                  <w:bottom w:val="nil"/>
+                </w:tcBorders>
+                <w:shd w:val="clear" w:color="auto" w:fill="BDD6EE" w:themeFill="accent5" w:themeFillTint="66"/>
+                <w:vAlign w:val="center"/>
+              </w:tcPr>
+              <w:p>
+                <w:pPr>
+                  <w:spacing w:before="60" w:after="60"/>
+                  <w:jc w:val="center"/>
+                  <w:rPr>
+                    <w:rFonts w:ascii="Arial" w:eastAsia="Calibri" w:hAnsi="Arial" w:cs="Arial"/>
+                    <w:color w:val="000000"/>
+                    <w:sz w:val="32"/>
+                    <w:lang w:val="en-GB"/>
+                  </w:rPr>
+                </w:pPr>
+                <w:r>
+                  <w:rPr>
+                    <w:rFonts w:ascii="Yu Gothic UI" w:eastAsia="Yu Gothic UI" w:hAnsi="Yu Gothic UI" w:cs="Arial" w:hint="eastAsia"/>
+                    <w:color w:val="000000"/>
+                    <w:sz w:val="32"/>
+                    <w:lang w:val="en-GB"/>
+                  </w:rPr>
+                  <w:t>☐</w:t>
+                </w:r>
+              </w:p>
+            </w:tc>
+          </w:sdtContent>
+        </w:sdt>
+        <w:tc>
+          <w:tcPr>
+            <w:tcW w:w="3807" w:type="dxa"/>
+            <w:tcBorders>
+              <w:top w:val="nil"/>
+              <w:bottom w:val="nil"/>
+            </w:tcBorders>
+            <w:shd w:val="clear" w:color="auto" w:fill="BDD6EE" w:themeFill="accent5" w:themeFillTint="66"/>
+          </w:tcPr>
+          <w:p>
+            <w:pPr>
+              <w:spacing w:before="60" w:after="60"/>
+              <w:jc w:val="both"/>
+              <w:rPr>
+                <w:rFonts w:ascii="Arial" w:eastAsia="Calibri" w:hAnsi="Arial" w:cs="Arial"/>
+                <w:color w:val="000000"/>
+                <w:lang w:val="en-GB"/>
+              </w:rPr>
+            </w:pPr>
+            <w:r>
+              <w:rPr>
+                <w:rFonts w:ascii="Arial" w:eastAsia="Calibri" w:hAnsi="Arial" w:cs="Arial"/>
+                <w:color w:val="000000"/>
+                <w:lang w:val="en-GB"/>
+              </w:rPr>
+              <w:t>The correct name is shown:</w:t>
+            </w:r>
+          </w:p>
+          <w:p>
+            <w:pPr>
+              <w:spacing w:before="60" w:after="60"/>
+              <w:jc w:val="both"/>
+              <w:rPr>
+                <w:rFonts w:ascii="Arial" w:eastAsia="Calibri" w:hAnsi="Arial" w:cs="Arial"/>
+                <w:color w:val="000000"/>
+                <w:lang w:val="en-GB"/>
+              </w:rPr>
+            </w:pPr>
+            <w:r>
+              <w:rPr>
+                <w:noProof/>
+              </w:rPr>
+              <w:drawing>
+                <wp:inline distT="0" distB="0" distL="0" distR="0" wp14:anchorId="697DBE02" wp14:editId="08F11AB1">
+                  <wp:extent cx="1388110" cy="1075455"/>
+                  <wp:effectExtent l="0" t="0" r="2540" b="0"/>
+                  <wp:docPr id="7" name="Picture 7"/>
+                  <wp:cNvGraphicFramePr>
+                    <a:graphicFrameLocks xmlns:a="http://schemas.openxmlformats.org/drawingml/2006/main" noChangeAspect="1"/>
+                  </wp:cNvGraphicFramePr>
+                  <a:graphic xmlns:a="http://schemas.openxmlformats.org/drawingml/2006/main">
+                    <a:graphicData uri="http://schemas.openxmlformats.org/drawingml/2006/picture">
+                      <pic:pic xmlns:pic="http://schemas.openxmlformats.org/drawingml/2006/picture">
+                        <pic:nvPicPr>
+                          <pic:cNvPr id="1" name=""/>
+                          <pic:cNvPicPr/>
+                        </pic:nvPicPr>
+                        <pic:blipFill>
+                          <a:blip r:embed="rId11"/>
+                          <a:stretch>
+                            <a:fillRect/>
+                          </a:stretch>
+                        </pic:blipFill>
+                        <pic:spPr>
+                          <a:xfrm>
+                            <a:off x="0" y="0"/>
+                            <a:ext cx="1406653" cy="1089821"/>
+                          </a:xfrm>
+                          <a:prstGeom prst="rect">
+                            <a:avLst/>
+                          </a:prstGeom>
+                        </pic:spPr>
+                      </pic:pic>
+                    </a:graphicData>
+                  </a:graphic>
+                </wp:inline>
+              </w:drawing>
+            </w:r>
+          </w:p>
+        </w:tc>
+      </w:tr>
+      <w:tr>
+        <w:tc>
+          <w:tcPr>
+            <w:tcW w:w="3783" w:type="dxa"/>
+            <w:tcBorders>
+              <w:top w:val="nil"/>
+              <w:bottom w:val="nil"/>
+            </w:tcBorders>
+            <w:shd w:val="clear" w:color="auto" w:fill="auto"/>
+          </w:tcPr>
+          <w:p>
+            <w:pPr>
+              <w:spacing w:before="60" w:after="60"/>
+              <w:jc w:val="both"/>
+              <w:rPr>
+                <w:rFonts w:ascii="Arial" w:eastAsia="Calibri" w:hAnsi="Arial" w:cs="Arial"/>
+                <w:color w:val="000000"/>
+                <w:lang w:val="en-GB"/>
+              </w:rPr>
+            </w:pPr>
+            <w:r>
+              <w:rPr>
+                <w:rFonts w:ascii="Arial" w:eastAsia="Calibri" w:hAnsi="Arial" w:cs="Arial"/>
+                <w:color w:val="000000"/>
+                <w:lang w:val="en-GB"/>
+              </w:rPr>
+              <w:t>Is the correct information pre-entered in the update form?</w:t>
+            </w:r>
+          </w:p>
+        </w:tc>
+        <w:sdt>
+          <w:sdtPr>
+            <w:rPr>
+              <w:rFonts w:ascii="Arial" w:eastAsia="Calibri" w:hAnsi="Arial" w:cs="Arial"/>
+              <w:color w:val="000000"/>
+              <w:sz w:val="32"/>
+              <w:lang w:val="en-GB"/>
+            </w:rPr>
+            <w:id w:val="-650437030"/>
+            <w14:checkbox>
+              <w14:checked w14:val="1"/>
+              <w14:checkedState w14:val="2612" w14:font="Yu Gothic UI"/>
+              <w14:uncheckedState w14:val="2610" w14:font="Yu Gothic UI"/>
+            </w14:checkbox>
+          </w:sdtPr>
+          <w:sdtContent>
+            <w:tc>
+              <w:tcPr>
+                <w:tcW w:w="732" w:type="dxa"/>
+                <w:tcBorders>
+                  <w:top w:val="nil"/>
+                  <w:bottom w:val="nil"/>
+                </w:tcBorders>
+                <w:shd w:val="clear" w:color="auto" w:fill="auto"/>
+                <w:vAlign w:val="center"/>
+              </w:tcPr>
+              <w:p>
+                <w:pPr>
+                  <w:spacing w:before="60" w:after="60"/>
+                  <w:jc w:val="center"/>
+                  <w:rPr>
+                    <w:rFonts w:ascii="Arial" w:eastAsia="Calibri" w:hAnsi="Arial" w:cs="Arial"/>
+                    <w:color w:val="000000"/>
+                    <w:sz w:val="32"/>
+                    <w:lang w:val="en-GB"/>
+                  </w:rPr>
+                </w:pPr>
+                <w:r>
+                  <w:rPr>
+                    <w:rFonts w:ascii="Yu Gothic UI" w:eastAsia="Yu Gothic UI" w:hAnsi="Yu Gothic UI" w:cs="Arial" w:hint="eastAsia"/>
+                    <w:color w:val="000000"/>
+                    <w:sz w:val="32"/>
+                    <w:lang w:val="en-GB"/>
+                  </w:rPr>
+                  <w:t>☒</w:t>
+                </w:r>
+              </w:p>
+            </w:tc>
+          </w:sdtContent>
+        </w:sdt>
+        <w:sdt>
+          <w:sdtPr>
+            <w:rPr>
+              <w:rFonts w:ascii="Arial" w:eastAsia="Calibri" w:hAnsi="Arial" w:cs="Arial"/>
+              <w:color w:val="000000"/>
+              <w:sz w:val="32"/>
+              <w:lang w:val="en-GB"/>
+            </w:rPr>
+            <w:id w:val="182319985"/>
+            <w14:checkbox>
+              <w14:checked w14:val="0"/>
+              <w14:checkedState w14:val="2612" w14:font="Yu Gothic UI"/>
+              <w14:uncheckedState w14:val="2610" w14:font="Yu Gothic UI"/>
+            </w14:checkbox>
+          </w:sdtPr>
+          <w:sdtContent>
+            <w:tc>
+              <w:tcPr>
+                <w:tcW w:w="608" w:type="dxa"/>
+                <w:tcBorders>
+                  <w:top w:val="nil"/>
+                  <w:bottom w:val="nil"/>
+                </w:tcBorders>
+                <w:shd w:val="clear" w:color="auto" w:fill="auto"/>
+                <w:vAlign w:val="center"/>
+              </w:tcPr>
+              <w:p>
+                <w:pPr>
+                  <w:spacing w:before="60" w:after="60"/>
+                  <w:jc w:val="center"/>
+                  <w:rPr>
+                    <w:rFonts w:ascii="Arial" w:eastAsia="Calibri" w:hAnsi="Arial" w:cs="Arial"/>
+                    <w:color w:val="000000"/>
+                    <w:sz w:val="32"/>
+                    <w:lang w:val="en-GB"/>
+                  </w:rPr>
+                </w:pPr>
+                <w:r>
+                  <w:rPr>
+                    <w:rFonts w:ascii="Segoe UI Symbol" w:eastAsia="MS Gothic" w:hAnsi="Segoe UI Symbol" w:cs="Segoe UI Symbol"/>
+                    <w:color w:val="000000"/>
+                    <w:sz w:val="32"/>
+                    <w:lang w:val="en-GB"/>
+                  </w:rPr>
+                  <w:t>☐</w:t>
+                </w:r>
+              </w:p>
+            </w:tc>
+          </w:sdtContent>
+        </w:sdt>
+        <w:tc>
+          <w:tcPr>
+            <w:tcW w:w="3807" w:type="dxa"/>
+            <w:tcBorders>
+              <w:top w:val="nil"/>
+              <w:bottom w:val="nil"/>
+            </w:tcBorders>
+            <w:shd w:val="clear" w:color="auto" w:fill="auto"/>
+          </w:tcPr>
+          <w:p>
+            <w:pPr>
+              <w:spacing w:before="60" w:after="60"/>
+              <w:jc w:val="both"/>
+              <w:rPr>
+                <w:rFonts w:ascii="Arial" w:eastAsia="Calibri" w:hAnsi="Arial" w:cs="Arial"/>
+                <w:color w:val="000000"/>
+                <w:lang w:val="en-GB"/>
+              </w:rPr>
+            </w:pPr>
+            <w:r>
+              <w:rPr>
+                <w:rFonts w:ascii="Arial" w:eastAsia="Calibri" w:hAnsi="Arial" w:cs="Arial"/>
+                <w:color w:val="000000"/>
+                <w:lang w:val="en-GB"/>
+              </w:rPr>
+              <w:t xml:space="preserve">The same information used to sign up is pre-entered in the update form unless the user has updated their information. </w:t>
+            </w:r>
+            <w:r>
+              <w:rPr>
+                <w:rFonts w:ascii="Arial" w:eastAsia="Calibri" w:hAnsi="Arial" w:cs="Arial"/>
+                <w:color w:val="000000"/>
+                <w:lang w:val="en-GB"/>
+              </w:rPr>
+              <w:t xml:space="preserve">The correct data is pulled from the database </w:t>
+            </w:r>
+            <w:r>
+              <w:rPr>
+                <w:rFonts w:ascii="Arial" w:eastAsia="Calibri" w:hAnsi="Arial" w:cs="Arial"/>
+                <w:color w:val="000000"/>
+                <w:lang w:val="en-GB"/>
+              </w:rPr>
+              <w:t>and fills the form with that data.</w:t>
+            </w:r>
+          </w:p>
+        </w:tc>
+      </w:tr>
+      <w:tr>
+        <w:tc>
+          <w:tcPr>
+            <w:tcW w:w="3783" w:type="dxa"/>
+            <w:tcBorders>
+              <w:top w:val="nil"/>
+              <w:bottom w:val="nil"/>
+            </w:tcBorders>
+            <w:shd w:val="clear" w:color="auto" w:fill="BDD6EE" w:themeFill="accent5" w:themeFillTint="66"/>
+          </w:tcPr>
+          <w:p>
+            <w:pPr>
+              <w:spacing w:before="60" w:after="60"/>
+              <w:jc w:val="both"/>
+              <w:rPr>
+                <w:rFonts w:ascii="Arial" w:eastAsia="Calibri" w:hAnsi="Arial" w:cs="Arial"/>
+                <w:color w:val="000000"/>
+                <w:lang w:val="en-GB"/>
+              </w:rPr>
+            </w:pPr>
+            <w:r>
+              <w:rPr>
+                <w:rFonts w:ascii="Arial" w:eastAsia="Calibri" w:hAnsi="Arial" w:cs="Arial"/>
+                <w:color w:val="000000"/>
+                <w:lang w:val="en-GB"/>
+              </w:rPr>
+              <w:t>Do characters entered in php scripts insert into the database through login?</w:t>
+            </w:r>
+          </w:p>
+        </w:tc>
+        <w:sdt>
+          <w:sdtPr>
+            <w:rPr>
+              <w:rFonts w:ascii="Arial" w:eastAsia="Calibri" w:hAnsi="Arial" w:cs="Arial"/>
+              <w:color w:val="000000"/>
+              <w:sz w:val="32"/>
+              <w:lang w:val="en-GB"/>
+            </w:rPr>
+            <w:id w:val="-1201013702"/>
             <w14:checkbox>
               <w14:checked w14:val="0"/>
               <w14:checkedState w14:val="2612" w14:font="Yu Gothic UI"/>
@@ -11081,7 +12079,7 @@
               <w:sz w:val="32"/>
               <w:lang w:val="en-GB"/>
             </w:rPr>
-            <w:id w:val="804581355"/>
+            <w:id w:val="-1441982770"/>
             <w14:checkbox>
               <w14:checked w14:val="1"/>
               <w14:checkedState w14:val="2612" w14:font="Yu Gothic UI"/>
@@ -11148,59 +12146,7 @@
                 <w:color w:val="000000"/>
                 <w:lang w:val="en-GB"/>
               </w:rPr>
-              <w:t>The user can enter any amount of characters into the input form</w:t>
-            </w:r>
-            <w:r>
-              <w:rPr>
-                <w:rFonts w:ascii="Arial" w:eastAsia="Calibri" w:hAnsi="Arial" w:cs="Arial"/>
-                <w:color w:val="000000"/>
-                <w:lang w:val="en-GB"/>
-              </w:rPr>
-              <w:t xml:space="preserve">, however, the database will only store </w:t>
-            </w:r>
-            <w:r>
-              <w:rPr>
-                <w:rFonts w:ascii="Arial" w:eastAsia="Calibri" w:hAnsi="Arial" w:cs="Arial"/>
-                <w:color w:val="000000"/>
-                <w:lang w:val="en-GB"/>
-              </w:rPr>
-              <w:t xml:space="preserve">255 characters for most fields </w:t>
-            </w:r>
-            <w:r>
-              <w:rPr>
-                <w:rFonts w:ascii="Arial" w:eastAsia="Calibri" w:hAnsi="Arial" w:cs="Arial"/>
-                <w:color w:val="000000"/>
-                <w:lang w:val="en-GB"/>
-              </w:rPr>
-              <w:t xml:space="preserve">and </w:t>
-            </w:r>
-            <w:r>
-              <w:rPr>
-                <w:rFonts w:ascii="Arial" w:eastAsia="Calibri" w:hAnsi="Arial" w:cs="Arial"/>
-                <w:color w:val="000000"/>
-                <w:lang w:val="en-GB"/>
-              </w:rPr>
-              <w:lastRenderedPageBreak/>
-              <w:t>65535 for the text field. This is too much for the user to enter so I will shorten it so that they don’t screw up my database.</w:t>
-            </w:r>
-          </w:p>
-          <w:p>
-            <w:pPr>
-              <w:spacing w:before="60" w:after="60"/>
-              <w:jc w:val="both"/>
-              <w:rPr>
-                <w:rFonts w:ascii="Arial" w:eastAsia="Calibri" w:hAnsi="Arial" w:cs="Arial"/>
-                <w:color w:val="000000"/>
-                <w:lang w:val="en-GB"/>
-              </w:rPr>
-            </w:pPr>
-            <w:r>
-              <w:rPr>
-                <w:rFonts w:ascii="Arial" w:eastAsia="Calibri" w:hAnsi="Arial" w:cs="Arial"/>
-                <w:color w:val="000000"/>
-                <w:lang w:val="en-GB"/>
-              </w:rPr>
-              <w:t xml:space="preserve">I fixed the issue by giving </w:t>
+              <w:t xml:space="preserve">The characters </w:t>
             </w:r>
             <w:proofErr w:type="gramStart"/>
             <w:r>
@@ -11209,7 +12155,7 @@
                 <w:color w:val="000000"/>
                 <w:lang w:val="en-GB"/>
               </w:rPr>
-              <w:t>all of</w:t>
+              <w:t>‘ and</w:t>
             </w:r>
             <w:proofErr w:type="gramEnd"/>
             <w:r>
@@ -11218,16 +12164,55 @@
                 <w:color w:val="000000"/>
                 <w:lang w:val="en-GB"/>
               </w:rPr>
-              <w:t xml:space="preserve"> the input forms a </w:t>
+              <w:t xml:space="preserve"> “ cannot be used </w:t>
+            </w:r>
+            <w:r>
+              <w:rPr>
+                <w:rFonts w:ascii="Arial" w:eastAsia="Calibri" w:hAnsi="Arial" w:cs="Arial"/>
+                <w:color w:val="000000"/>
+                <w:lang w:val="en-GB"/>
+              </w:rPr>
+              <w:t>as they break the</w:t>
+            </w:r>
+            <w:r>
+              <w:rPr>
+                <w:rFonts w:ascii="Arial" w:eastAsia="Calibri" w:hAnsi="Arial" w:cs="Arial"/>
+                <w:color w:val="000000"/>
+                <w:lang w:val="en-GB"/>
+              </w:rPr>
+              <w:t xml:space="preserve"> field names that they are supposed to get the data from.</w:t>
+            </w:r>
+          </w:p>
+          <w:p>
+            <w:pPr>
+              <w:spacing w:before="60" w:after="60"/>
+              <w:jc w:val="both"/>
+            </w:pPr>
+            <w:r>
+              <w:rPr>
+                <w:rFonts w:ascii="Arial" w:eastAsia="Calibri" w:hAnsi="Arial" w:cs="Arial"/>
+                <w:color w:val="000000"/>
+                <w:lang w:val="en-GB"/>
+              </w:rPr>
+              <w:t xml:space="preserve">After a fair bit of research I have found that I can use the </w:t>
             </w:r>
             <w:proofErr w:type="spellStart"/>
-            <w:r>
-              <w:rPr>
-                <w:rFonts w:ascii="Arial" w:eastAsia="Calibri" w:hAnsi="Arial" w:cs="Arial"/>
-                <w:color w:val="000000"/>
-                <w:lang w:val="en-GB"/>
-              </w:rPr>
-              <w:t>maxlength</w:t>
+            <w:proofErr w:type="gramStart"/>
+            <w:r>
+              <w:rPr>
+                <w:rFonts w:ascii="Arial" w:eastAsia="Calibri" w:hAnsi="Arial" w:cs="Arial"/>
+                <w:color w:val="000000"/>
+                <w:lang w:val="en-GB"/>
+              </w:rPr>
+              <w:t>html</w:t>
+            </w:r>
+            <w:r>
+              <w:rPr>
+                <w:rFonts w:ascii="Arial" w:eastAsia="Calibri" w:hAnsi="Arial" w:cs="Arial"/>
+                <w:color w:val="000000"/>
+                <w:lang w:val="en-GB"/>
+              </w:rPr>
+              <w:t>specialchars</w:t>
             </w:r>
             <w:proofErr w:type="spellEnd"/>
             <w:r>
@@ -11236,15 +12221,64 @@
                 <w:color w:val="000000"/>
                 <w:lang w:val="en-GB"/>
               </w:rPr>
-              <w:t xml:space="preserve"> attribute of 255 (same as the database) and made the address 500 characters max</w:t>
-            </w:r>
-            <w:r>
-              <w:rPr>
-                <w:rFonts w:ascii="Arial" w:eastAsia="Calibri" w:hAnsi="Arial" w:cs="Arial"/>
-                <w:color w:val="000000"/>
-                <w:lang w:val="en-GB"/>
-              </w:rPr>
-              <w:t>, thus only allowing the user to enter X amount of characters.</w:t>
+              <w:t>(</w:t>
+            </w:r>
+            <w:proofErr w:type="gramEnd"/>
+            <w:r>
+              <w:rPr>
+                <w:rFonts w:ascii="Arial" w:eastAsia="Calibri" w:hAnsi="Arial" w:cs="Arial"/>
+                <w:color w:val="000000"/>
+                <w:lang w:val="en-GB"/>
+              </w:rPr>
+              <w:t xml:space="preserve">) </w:t>
+            </w:r>
+            <w:r>
+              <w:rPr>
+                <w:rFonts w:ascii="Arial" w:eastAsia="Calibri" w:hAnsi="Arial" w:cs="Arial"/>
+                <w:color w:val="000000"/>
+                <w:lang w:val="en-GB"/>
+              </w:rPr>
+              <w:t>function</w:t>
+            </w:r>
+            <w:r>
+              <w:rPr>
+                <w:rFonts w:ascii="Arial" w:eastAsia="Calibri" w:hAnsi="Arial" w:cs="Arial"/>
+                <w:color w:val="000000"/>
+                <w:lang w:val="en-GB"/>
+              </w:rPr>
+              <w:t xml:space="preserve">, however, </w:t>
+            </w:r>
+            <w:r>
+              <w:rPr>
+                <w:rFonts w:ascii="Arial" w:eastAsia="Calibri" w:hAnsi="Arial" w:cs="Arial"/>
+                <w:color w:val="000000"/>
+                <w:lang w:val="en-GB"/>
+              </w:rPr>
+              <w:t>it did not seem to work, likely because I applied it incorrectly</w:t>
+            </w:r>
+            <w:r>
+              <w:rPr>
+                <w:rFonts w:ascii="Arial" w:eastAsia="Calibri" w:hAnsi="Arial" w:cs="Arial"/>
+                <w:color w:val="000000"/>
+                <w:lang w:val="en-GB"/>
+              </w:rPr>
+              <w:t xml:space="preserve"> or misinterpreted what it does.</w:t>
+            </w:r>
+            <w:r>
+              <w:rPr>
+                <w:rFonts w:ascii="Arial" w:hAnsi="Arial" w:cs="Arial"/>
+                <w:color w:val="000000"/>
+                <w:lang w:val="en-GB"/>
+              </w:rPr>
+              <w:t xml:space="preserve"> I </w:t>
+            </w:r>
+            <w:r>
+              <w:rPr>
+                <w:rFonts w:ascii="Arial" w:hAnsi="Arial" w:cs="Arial"/>
+                <w:color w:val="000000"/>
+                <w:lang w:val="en-GB"/>
+              </w:rPr>
+              <w:t>do not know how to fix this issue especially with the very limited amount of PHP knowledge that I have.</w:t>
             </w:r>
           </w:p>
         </w:tc>
@@ -11252,23 +12286,13 @@
     </w:tbl>
     <w:p>
       <w:pPr>
-        <w:rPr>
-          <w:lang w:val="en-GB"/>
-        </w:rPr>
+        <w:pStyle w:val="Heading1"/>
       </w:pPr>
-    </w:p>
-    <w:p>
-      <w:pPr>
-        <w:rPr>
-          <w:rFonts w:ascii="Arial" w:hAnsi="Arial" w:cs="Arial"/>
-        </w:rPr>
-      </w:pPr>
+      <w:bookmarkStart w:id="0" w:name="_GoBack"/>
+      <w:bookmarkEnd w:id="0"/>
       <w:r>
-        <w:rPr>
-          <w:rFonts w:ascii="Arial" w:hAnsi="Arial" w:cs="Arial"/>
-          <w:sz w:val="28"/>
-        </w:rPr>
-        <w:t>Tools that will be used:</w:t>
+        <w:lastRenderedPageBreak/>
+        <w:t>Tools used:</w:t>
       </w:r>
     </w:p>
     <w:p>
@@ -11737,10 +12761,31 @@
       <w:szCs w:val="32"/>
     </w:rPr>
   </w:style>
+  <w:style w:type="paragraph" w:styleId="Heading2">
+    <w:name w:val="heading 2"/>
+    <w:basedOn w:val="Normal"/>
+    <w:next w:val="Normal"/>
+    <w:link w:val="Heading2Char"/>
+    <w:uiPriority w:val="9"/>
+    <w:unhideWhenUsed/>
+    <w:qFormat/>
+    <w:rsid w:val="00D062D2"/>
+    <w:pPr>
+      <w:keepNext/>
+      <w:keepLines/>
+      <w:spacing w:before="40" w:after="0"/>
+      <w:outlineLvl w:val="1"/>
+    </w:pPr>
+    <w:rPr>
+      <w:rFonts w:asciiTheme="majorHAnsi" w:eastAsiaTheme="majorEastAsia" w:hAnsiTheme="majorHAnsi" w:cstheme="majorBidi"/>
+      <w:color w:val="2F5496" w:themeColor="accent1" w:themeShade="BF"/>
+      <w:sz w:val="26"/>
+      <w:szCs w:val="26"/>
+    </w:rPr>
+  </w:style>
   <w:style w:type="character" w:default="1" w:styleId="DefaultParagraphFont">
     <w:name w:val="Default Paragraph Font"/>
     <w:uiPriority w:val="1"/>
-    <w:semiHidden/>
     <w:unhideWhenUsed/>
   </w:style>
   <w:style w:type="table" w:default="1" w:styleId="TableNormal">
@@ -11798,6 +12843,20 @@
       <w:color w:val="2F5496" w:themeColor="accent1" w:themeShade="BF"/>
       <w:sz w:val="32"/>
       <w:szCs w:val="32"/>
+      <w:lang w:eastAsia="zh-CN"/>
+    </w:rPr>
+  </w:style>
+  <w:style w:type="character" w:customStyle="1" w:styleId="Heading2Char">
+    <w:name w:val="Heading 2 Char"/>
+    <w:basedOn w:val="DefaultParagraphFont"/>
+    <w:link w:val="Heading2"/>
+    <w:uiPriority w:val="9"/>
+    <w:rsid w:val="00D062D2"/>
+    <w:rPr>
+      <w:rFonts w:asciiTheme="majorHAnsi" w:eastAsiaTheme="majorEastAsia" w:hAnsiTheme="majorHAnsi" w:cstheme="majorBidi"/>
+      <w:color w:val="2F5496" w:themeColor="accent1" w:themeShade="BF"/>
+      <w:sz w:val="26"/>
+      <w:szCs w:val="26"/>
       <w:lang w:eastAsia="zh-CN"/>
     </w:rPr>
   </w:style>
@@ -12104,7 +13163,7 @@
 </file>
 
 <file path=customXml/itemProps1.xml><?xml version="1.0" encoding="utf-8"?>
-<ds:datastoreItem xmlns:ds="http://schemas.openxmlformats.org/officeDocument/2006/customXml" ds:itemID="{99299CA7-A14F-4912-9BB6-BE9BDD16DB70}">
+<ds:datastoreItem xmlns:ds="http://schemas.openxmlformats.org/officeDocument/2006/customXml" ds:itemID="{1A4CD99E-2C7E-4CFE-92B0-BFE351084C74}">
   <ds:schemaRefs>
     <ds:schemaRef ds:uri="http://schemas.openxmlformats.org/officeDocument/2006/bibliography"/>
   </ds:schemaRefs>

</xml_diff>